<commit_message>
voorpagina anders en web interface is volgens de nederlandse taal toch webinterface, dus aangepast.
</commit_message>
<xml_diff>
--- a/Planning (PvA) en urenverantwoording/Plan van aanpak V1.0.docx
+++ b/Planning (PvA) en urenverantwoording/Plan van aanpak V1.0.docx
@@ -2,172 +2,1091 @@
 <file path=word/document.xml><?xml version="1.0" encoding="utf-8"?>
 <w:document xmlns:wpc="http://schemas.microsoft.com/office/word/2010/wordprocessingCanvas" xmlns:mc="http://schemas.openxmlformats.org/markup-compatibility/2006" xmlns:o="urn:schemas-microsoft-com:office:office" xmlns:r="http://schemas.openxmlformats.org/officeDocument/2006/relationships" xmlns:m="http://schemas.openxmlformats.org/officeDocument/2006/math" xmlns:v="urn:schemas-microsoft-com:vml" xmlns:wp14="http://schemas.microsoft.com/office/word/2010/wordprocessingDrawing" xmlns:wp="http://schemas.openxmlformats.org/drawingml/2006/wordprocessingDrawing" xmlns:w10="urn:schemas-microsoft-com:office:word" xmlns:w="http://schemas.openxmlformats.org/wordprocessingml/2006/main" xmlns:w14="http://schemas.microsoft.com/office/word/2010/wordml" xmlns:w15="http://schemas.microsoft.com/office/word/2012/wordml" xmlns:wpg="http://schemas.microsoft.com/office/word/2010/wordprocessingGroup" xmlns:wpi="http://schemas.microsoft.com/office/word/2010/wordprocessingInk" xmlns:wne="http://schemas.microsoft.com/office/word/2006/wordml" xmlns:wps="http://schemas.microsoft.com/office/word/2010/wordprocessingShape" mc:Ignorable="w14 w15 wp14">
   <w:body>
-    <w:p>
-      <w:pPr>
-        <w:pStyle w:val="Titel"/>
+    <w:sdt>
+      <w:sdtPr>
+        <w:id w:val="-499110830"/>
+        <w:docPartObj>
+          <w:docPartGallery w:val="Cover Pages"/>
+          <w:docPartUnique/>
+        </w:docPartObj>
+      </w:sdtPr>
+      <w:sdtEndPr>
         <w:rPr>
           <w:sz w:val="72"/>
         </w:rPr>
-      </w:pPr>
-      <w:r>
-        <w:rPr>
-          <w:sz w:val="72"/>
-        </w:rPr>
-        <w:t>Plan van aanpak</w:t>
-      </w:r>
-    </w:p>
-    <w:p>
-      <w:pPr>
-        <w:pStyle w:val="Ondertitel"/>
-        <w:rPr>
-          <w:rStyle w:val="Subtielebenadrukking"/>
-          <w:sz w:val="28"/>
-        </w:rPr>
-      </w:pPr>
-      <w:r>
-        <w:rPr>
-          <w:rStyle w:val="Subtielebenadrukking"/>
-          <w:sz w:val="28"/>
-        </w:rPr>
-        <w:t>Easy interface, easy life.</w:t>
-      </w:r>
-    </w:p>
-    <w:p>
-      <w:pPr>
-        <w:rPr>
-          <w:lang w:val="en-US"/>
-        </w:rPr>
-      </w:pPr>
-    </w:p>
-    <w:p>
-      <w:pPr>
-        <w:rPr>
-          <w:lang w:val="en-US"/>
-        </w:rPr>
-      </w:pPr>
-      <w:r>
-        <w:rPr>
-          <w:lang w:val="en-US"/>
-        </w:rPr>
-        <w:t>Team 11</w:t>
-      </w:r>
-    </w:p>
-    <w:p>
-      <w:pPr>
-        <w:rPr>
-          <w:lang w:val="en-US"/>
-        </w:rPr>
-      </w:pPr>
-      <w:proofErr w:type="spellStart"/>
-      <w:r>
-        <w:rPr>
-          <w:lang w:val="en-US"/>
-        </w:rPr>
-        <w:t>Versie</w:t>
-      </w:r>
-      <w:proofErr w:type="spellEnd"/>
-      <w:r>
-        <w:rPr>
-          <w:lang w:val="en-US"/>
-        </w:rPr>
-        <w:t xml:space="preserve"> 1.0</w:t>
-      </w:r>
-    </w:p>
-    <w:p>
-      <w:r>
-        <w:t>25-11-2015</w:t>
-      </w:r>
-    </w:p>
-    <w:p/>
-    <w:p/>
-    <w:p/>
-    <w:p/>
-    <w:p/>
-    <w:p/>
-    <w:p/>
-    <w:p/>
-    <w:p/>
-    <w:p/>
-    <w:p/>
-    <w:p/>
-    <w:p/>
-    <w:p/>
-    <w:p/>
-    <w:p/>
-    <w:p/>
-    <w:p/>
-    <w:p/>
-    <w:p/>
-    <w:p/>
-    <w:p/>
-    <w:p/>
-    <w:p/>
-    <w:p/>
-    <w:p/>
-    <w:p/>
-    <w:p/>
-    <w:p>
-      <w:r>
-        <w:t>Joost Wagensveld</w:t>
-      </w:r>
-      <w:r>
-        <w:tab/>
-      </w:r>
-      <w:r>
-        <w:tab/>
-        <w:t>1664713</w:t>
-      </w:r>
-    </w:p>
-    <w:p>
-      <w:r>
-        <w:t>Zehna van den Berg</w:t>
-      </w:r>
-      <w:r>
-        <w:tab/>
-      </w:r>
-      <w:r>
-        <w:tab/>
-        <w:t>1662506</w:t>
-      </w:r>
-    </w:p>
-    <w:p>
-      <w:r>
-        <w:t>Jessy Visch</w:t>
-      </w:r>
-      <w:r>
-        <w:tab/>
-      </w:r>
-      <w:r>
-        <w:tab/>
-      </w:r>
-      <w:r>
-        <w:tab/>
-        <w:t>1661709</w:t>
-      </w:r>
-    </w:p>
-    <w:p>
-      <w:r>
-        <w:t>Koen de Groot</w:t>
-      </w:r>
-      <w:bookmarkStart w:id="0" w:name="_Toc435010124"/>
-      <w:bookmarkStart w:id="1" w:name="_Toc416438462"/>
-      <w:bookmarkStart w:id="2" w:name="_Toc437018270"/>
-      <w:r>
-        <w:tab/>
-      </w:r>
-      <w:r>
-        <w:tab/>
-      </w:r>
-      <w:r>
-        <w:tab/>
-        <w:t>1638079</w:t>
-      </w:r>
-    </w:p>
-    <w:p>
-      <w:r>
-        <w:br w:type="page"/>
-      </w:r>
-    </w:p>
+      </w:sdtEndPr>
+      <w:sdtContent>
+        <w:p>
+          <w:r>
+            <w:rPr>
+              <w:noProof/>
+            </w:rPr>
+            <mc:AlternateContent>
+              <mc:Choice Requires="wps">
+                <w:drawing>
+                  <wp:anchor distT="0" distB="0" distL="114300" distR="114300" simplePos="0" relativeHeight="251663360" behindDoc="1" locked="0" layoutInCell="1" allowOverlap="1" wp14:anchorId="3D043D84" wp14:editId="66B8C120">
+                    <wp:simplePos x="0" y="0"/>
+                    <wp:positionH relativeFrom="page">
+                      <wp:align>center</wp:align>
+                    </wp:positionH>
+                    <wp:positionV relativeFrom="page">
+                      <wp:align>center</wp:align>
+                    </wp:positionV>
+                    <wp:extent cx="7383780" cy="9555480"/>
+                    <wp:effectExtent l="0" t="0" r="7620" b="3810"/>
+                    <wp:wrapNone/>
+                    <wp:docPr id="466" name="Rechthoek 466"/>
+                    <wp:cNvGraphicFramePr>
+                      <a:graphicFrameLocks xmlns:a="http://schemas.openxmlformats.org/drawingml/2006/main"/>
+                    </wp:cNvGraphicFramePr>
+                    <a:graphic xmlns:a="http://schemas.openxmlformats.org/drawingml/2006/main">
+                      <a:graphicData uri="http://schemas.microsoft.com/office/word/2010/wordprocessingShape">
+                        <wps:wsp>
+                          <wps:cNvSpPr>
+                            <a:spLocks/>
+                          </wps:cNvSpPr>
+                          <wps:spPr>
+                            <a:xfrm>
+                              <a:off x="0" y="0"/>
+                              <a:ext cx="7383780" cy="9555480"/>
+                            </a:xfrm>
+                            <a:prstGeom prst="rect">
+                              <a:avLst/>
+                            </a:prstGeom>
+                            <a:gradFill>
+                              <a:gsLst>
+                                <a:gs pos="0">
+                                  <a:schemeClr val="accent1">
+                                    <a:lumMod val="20000"/>
+                                    <a:lumOff val="80000"/>
+                                  </a:schemeClr>
+                                </a:gs>
+                                <a:gs pos="100000">
+                                  <a:schemeClr val="accent1">
+                                    <a:lumMod val="60000"/>
+                                    <a:lumOff val="40000"/>
+                                  </a:schemeClr>
+                                </a:gs>
+                              </a:gsLst>
+                            </a:gradFill>
+                            <a:ln>
+                              <a:noFill/>
+                            </a:ln>
+                          </wps:spPr>
+                          <wps:style>
+                            <a:lnRef idx="2">
+                              <a:schemeClr val="accent1">
+                                <a:shade val="50000"/>
+                              </a:schemeClr>
+                            </a:lnRef>
+                            <a:fillRef idx="1003">
+                              <a:schemeClr val="lt2"/>
+                            </a:fillRef>
+                            <a:effectRef idx="0">
+                              <a:schemeClr val="accent1"/>
+                            </a:effectRef>
+                            <a:fontRef idx="minor">
+                              <a:schemeClr val="lt1"/>
+                            </a:fontRef>
+                          </wps:style>
+                          <wps:txbx>
+                            <w:txbxContent>
+                              <w:p/>
+                            </w:txbxContent>
+                          </wps:txbx>
+                          <wps:bodyPr rot="0" spcFirstLastPara="0" vertOverflow="overflow" horzOverflow="overflow" vert="horz" wrap="square" lIns="274320" tIns="45720" rIns="274320" bIns="45720" numCol="1" spcCol="0" rtlCol="0" fromWordArt="0" anchor="ctr" anchorCtr="0" forceAA="0" compatLnSpc="1">
+                            <a:prstTxWarp prst="textNoShape">
+                              <a:avLst/>
+                            </a:prstTxWarp>
+                            <a:noAutofit/>
+                          </wps:bodyPr>
+                        </wps:wsp>
+                      </a:graphicData>
+                    </a:graphic>
+                    <wp14:sizeRelH relativeFrom="page">
+                      <wp14:pctWidth>95000</wp14:pctWidth>
+                    </wp14:sizeRelH>
+                    <wp14:sizeRelV relativeFrom="page">
+                      <wp14:pctHeight>95000</wp14:pctHeight>
+                    </wp14:sizeRelV>
+                  </wp:anchor>
+                </w:drawing>
+              </mc:Choice>
+              <mc:Fallback>
+                <w:pict>
+                  <v:rect w14:anchorId="3D043D84" id="Rechthoek 466" o:spid="_x0000_s1026" style="position:absolute;margin-left:0;margin-top:0;width:581.4pt;height:752.4pt;z-index:-251653120;visibility:visible;mso-wrap-style:square;mso-width-percent:950;mso-height-percent:950;mso-wrap-distance-left:9pt;mso-wrap-distance-top:0;mso-wrap-distance-right:9pt;mso-wrap-distance-bottom:0;mso-position-horizontal:center;mso-position-horizontal-relative:page;mso-position-vertical:center;mso-position-vertical-relative:page;mso-width-percent:950;mso-height-percent:950;mso-width-relative:page;mso-height-relative:page;v-text-anchor:middle" o:gfxdata="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" fillcolor="#deeaf6 [660]" stroked="f" strokeweight="1pt">
+                    <v:fill color2="#9cc2e5 [1940]" rotate="t" focus="100%" type="gradient">
+                      <o:fill v:ext="view" type="gradientUnscaled"/>
+                    </v:fill>
+                    <v:path arrowok="t"/>
+                    <v:textbox inset="21.6pt,,21.6pt">
+                      <w:txbxContent>
+                        <w:p/>
+                      </w:txbxContent>
+                    </v:textbox>
+                    <w10:wrap anchorx="page" anchory="page"/>
+                  </v:rect>
+                </w:pict>
+              </mc:Fallback>
+            </mc:AlternateContent>
+          </w:r>
+          <w:r>
+            <w:rPr>
+              <w:noProof/>
+            </w:rPr>
+            <mc:AlternateContent>
+              <mc:Choice Requires="wps">
+                <w:drawing>
+                  <wp:anchor distT="0" distB="0" distL="114300" distR="114300" simplePos="0" relativeHeight="251660288" behindDoc="0" locked="0" layoutInCell="1" allowOverlap="1" wp14:anchorId="58D5D01A" wp14:editId="1D9D495E">
+                    <wp:simplePos x="0" y="0"/>
+                    <mc:AlternateContent>
+                      <mc:Choice Requires="wp14">
+                        <wp:positionH relativeFrom="page">
+                          <wp14:pctPosHOffset>45500</wp14:pctPosHOffset>
+                        </wp:positionH>
+                      </mc:Choice>
+                      <mc:Fallback>
+                        <wp:positionH relativeFrom="page">
+                          <wp:posOffset>3439795</wp:posOffset>
+                        </wp:positionH>
+                      </mc:Fallback>
+                    </mc:AlternateContent>
+                    <mc:AlternateContent>
+                      <mc:Choice Requires="wp14">
+                        <wp:positionV relativeFrom="page">
+                          <wp14:pctPosVOffset>2500</wp14:pctPosVOffset>
+                        </wp:positionV>
+                      </mc:Choice>
+                      <mc:Fallback>
+                        <wp:positionV relativeFrom="page">
+                          <wp:posOffset>266700</wp:posOffset>
+                        </wp:positionV>
+                      </mc:Fallback>
+                    </mc:AlternateContent>
+                    <wp:extent cx="2875915" cy="3017520"/>
+                    <wp:effectExtent l="0" t="0" r="0" b="0"/>
+                    <wp:wrapNone/>
+                    <wp:docPr id="467" name="Rechthoek 467"/>
+                    <wp:cNvGraphicFramePr/>
+                    <a:graphic xmlns:a="http://schemas.openxmlformats.org/drawingml/2006/main">
+                      <a:graphicData uri="http://schemas.microsoft.com/office/word/2010/wordprocessingShape">
+                        <wps:wsp>
+                          <wps:cNvSpPr/>
+                          <wps:spPr>
+                            <a:xfrm>
+                              <a:off x="0" y="0"/>
+                              <a:ext cx="2875915" cy="3017520"/>
+                            </a:xfrm>
+                            <a:prstGeom prst="rect">
+                              <a:avLst/>
+                            </a:prstGeom>
+                            <a:solidFill>
+                              <a:schemeClr val="tx2"/>
+                            </a:solidFill>
+                            <a:ln>
+                              <a:noFill/>
+                            </a:ln>
+                          </wps:spPr>
+                          <wps:style>
+                            <a:lnRef idx="2">
+                              <a:schemeClr val="accent1">
+                                <a:shade val="50000"/>
+                              </a:schemeClr>
+                            </a:lnRef>
+                            <a:fillRef idx="1">
+                              <a:schemeClr val="accent1"/>
+                            </a:fillRef>
+                            <a:effectRef idx="0">
+                              <a:schemeClr val="accent1"/>
+                            </a:effectRef>
+                            <a:fontRef idx="minor">
+                              <a:schemeClr val="lt1"/>
+                            </a:fontRef>
+                          </wps:style>
+                          <wps:txbx>
+                            <w:txbxContent>
+                              <w:p>
+                                <w:pPr>
+                                  <w:spacing w:before="240"/>
+                                  <w:jc w:val="center"/>
+                                  <w:rPr>
+                                    <w:color w:val="FFFFFF" w:themeColor="background1"/>
+                                  </w:rPr>
+                                </w:pPr>
+                              </w:p>
+                            </w:txbxContent>
+                          </wps:txbx>
+                          <wps:bodyPr rot="0" spcFirstLastPara="0" vertOverflow="overflow" horzOverflow="overflow" vert="horz" wrap="square" lIns="182880" tIns="182880" rIns="182880" bIns="365760" numCol="1" spcCol="0" rtlCol="0" fromWordArt="0" anchor="b" anchorCtr="0" forceAA="0" compatLnSpc="1">
+                            <a:prstTxWarp prst="textNoShape">
+                              <a:avLst/>
+                            </a:prstTxWarp>
+                            <a:noAutofit/>
+                          </wps:bodyPr>
+                        </wps:wsp>
+                      </a:graphicData>
+                    </a:graphic>
+                    <wp14:sizeRelH relativeFrom="page">
+                      <wp14:pctWidth>37000</wp14:pctWidth>
+                    </wp14:sizeRelH>
+                    <wp14:sizeRelV relativeFrom="page">
+                      <wp14:pctHeight>30000</wp14:pctHeight>
+                    </wp14:sizeRelV>
+                  </wp:anchor>
+                </w:drawing>
+              </mc:Choice>
+              <mc:Fallback>
+                <w:pict>
+                  <v:rect w14:anchorId="58D5D01A" id="Rechthoek 467" o:spid="_x0000_s1027" style="position:absolute;margin-left:0;margin-top:0;width:226.45pt;height:237.6pt;z-index:251660288;visibility:visible;mso-wrap-style:square;mso-width-percent:370;mso-height-percent:300;mso-left-percent:455;mso-top-percent:25;mso-wrap-distance-left:9pt;mso-wrap-distance-top:0;mso-wrap-distance-right:9pt;mso-wrap-distance-bottom:0;mso-position-horizontal-relative:page;mso-position-vertical-relative:page;mso-width-percent:370;mso-height-percent:300;mso-left-percent:455;mso-top-percent:25;mso-width-relative:page;mso-height-relative:page;v-text-anchor:bottom" o:gfxdata="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" fillcolor="#44546a [3215]" stroked="f" strokeweight="1pt">
+                    <v:textbox inset="14.4pt,14.4pt,14.4pt,28.8pt">
+                      <w:txbxContent>
+                        <w:p>
+                          <w:pPr>
+                            <w:spacing w:before="240"/>
+                            <w:jc w:val="center"/>
+                            <w:rPr>
+                              <w:color w:val="FFFFFF" w:themeColor="background1"/>
+                            </w:rPr>
+                          </w:pPr>
+                        </w:p>
+                      </w:txbxContent>
+                    </v:textbox>
+                    <w10:wrap anchorx="page" anchory="page"/>
+                  </v:rect>
+                </w:pict>
+              </mc:Fallback>
+            </mc:AlternateContent>
+          </w:r>
+          <w:r>
+            <w:rPr>
+              <w:noProof/>
+            </w:rPr>
+            <mc:AlternateContent>
+              <mc:Choice Requires="wps">
+                <w:drawing>
+                  <wp:anchor distT="0" distB="0" distL="114300" distR="114300" simplePos="0" relativeHeight="251659264" behindDoc="0" locked="0" layoutInCell="1" allowOverlap="1" wp14:anchorId="36145F69" wp14:editId="469D04D4">
+                    <wp:simplePos x="0" y="0"/>
+                    <mc:AlternateContent>
+                      <mc:Choice Requires="wp14">
+                        <wp:positionH relativeFrom="page">
+                          <wp14:pctPosHOffset>44000</wp14:pctPosHOffset>
+                        </wp:positionH>
+                      </mc:Choice>
+                      <mc:Fallback>
+                        <wp:positionH relativeFrom="page">
+                          <wp:posOffset>3326130</wp:posOffset>
+                        </wp:positionH>
+                      </mc:Fallback>
+                    </mc:AlternateContent>
+                    <mc:AlternateContent>
+                      <mc:Choice Requires="wp14">
+                        <wp:positionV relativeFrom="page">
+                          <wp14:pctPosVOffset>2500</wp14:pctPosVOffset>
+                        </wp:positionV>
+                      </mc:Choice>
+                      <mc:Fallback>
+                        <wp:positionV relativeFrom="page">
+                          <wp:posOffset>266700</wp:posOffset>
+                        </wp:positionV>
+                      </mc:Fallback>
+                    </mc:AlternateContent>
+                    <wp:extent cx="3108960" cy="7040880"/>
+                    <wp:effectExtent l="0" t="0" r="0" b="0"/>
+                    <wp:wrapNone/>
+                    <wp:docPr id="468" name="Rechthoek 468"/>
+                    <wp:cNvGraphicFramePr/>
+                    <a:graphic xmlns:a="http://schemas.openxmlformats.org/drawingml/2006/main">
+                      <a:graphicData uri="http://schemas.microsoft.com/office/word/2010/wordprocessingShape">
+                        <wps:wsp>
+                          <wps:cNvSpPr/>
+                          <wps:spPr>
+                            <a:xfrm>
+                              <a:off x="0" y="0"/>
+                              <a:ext cx="3108960" cy="7040880"/>
+                            </a:xfrm>
+                            <a:prstGeom prst="rect">
+                              <a:avLst/>
+                            </a:prstGeom>
+                            <a:solidFill>
+                              <a:schemeClr val="bg1"/>
+                            </a:solidFill>
+                            <a:ln w="15875">
+                              <a:solidFill>
+                                <a:schemeClr val="bg2">
+                                  <a:lumMod val="50000"/>
+                                </a:schemeClr>
+                              </a:solidFill>
+                            </a:ln>
+                          </wps:spPr>
+                          <wps:style>
+                            <a:lnRef idx="2">
+                              <a:schemeClr val="accent1">
+                                <a:shade val="50000"/>
+                              </a:schemeClr>
+                            </a:lnRef>
+                            <a:fillRef idx="1">
+                              <a:schemeClr val="accent1"/>
+                            </a:fillRef>
+                            <a:effectRef idx="0">
+                              <a:schemeClr val="accent1"/>
+                            </a:effectRef>
+                            <a:fontRef idx="minor">
+                              <a:schemeClr val="lt1"/>
+                            </a:fontRef>
+                          </wps:style>
+                          <wps:bodyPr rot="0" spcFirstLastPara="0" vertOverflow="overflow" horzOverflow="overflow" vert="horz" wrap="square" lIns="91440" tIns="45720" rIns="91440" bIns="45720" numCol="1" spcCol="0" rtlCol="0" fromWordArt="0" anchor="ctr" anchorCtr="0" forceAA="0" compatLnSpc="1">
+                            <a:prstTxWarp prst="textNoShape">
+                              <a:avLst/>
+                            </a:prstTxWarp>
+                            <a:noAutofit/>
+                          </wps:bodyPr>
+                        </wps:wsp>
+                      </a:graphicData>
+                    </a:graphic>
+                    <wp14:sizeRelH relativeFrom="page">
+                      <wp14:pctWidth>40000</wp14:pctWidth>
+                    </wp14:sizeRelH>
+                    <wp14:sizeRelV relativeFrom="page">
+                      <wp14:pctHeight>70000</wp14:pctHeight>
+                    </wp14:sizeRelV>
+                  </wp:anchor>
+                </w:drawing>
+              </mc:Choice>
+              <mc:Fallback>
+                <w:pict>
+                  <v:rect w14:anchorId="09D04A97" id="Rechthoek 468" o:spid="_x0000_s1026" style="position:absolute;margin-left:0;margin-top:0;width:244.8pt;height:554.4pt;z-index:251659264;visibility:visible;mso-wrap-style:square;mso-width-percent:400;mso-height-percent:700;mso-left-percent:440;mso-top-percent:25;mso-wrap-distance-left:9pt;mso-wrap-distance-top:0;mso-wrap-distance-right:9pt;mso-wrap-distance-bottom:0;mso-position-horizontal-relative:page;mso-position-vertical-relative:page;mso-width-percent:400;mso-height-percent:700;mso-left-percent:440;mso-top-percent:25;mso-width-relative:page;mso-height-relative:page;v-text-anchor:middle" o:gfxdata="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" fillcolor="white [3212]" strokecolor="#747070 [1614]" strokeweight="1.25pt">
+                    <w10:wrap anchorx="page" anchory="page"/>
+                  </v:rect>
+                </w:pict>
+              </mc:Fallback>
+            </mc:AlternateContent>
+          </w:r>
+          <w:r>
+            <w:rPr>
+              <w:noProof/>
+            </w:rPr>
+            <mc:AlternateContent>
+              <mc:Choice Requires="wps">
+                <w:drawing>
+                  <wp:anchor distT="0" distB="0" distL="114300" distR="114300" simplePos="0" relativeHeight="251662336" behindDoc="0" locked="0" layoutInCell="1" allowOverlap="1" wp14:anchorId="10CF1003" wp14:editId="72A5F224">
+                    <wp:simplePos x="0" y="0"/>
+                    <mc:AlternateContent>
+                      <mc:Choice Requires="wp14">
+                        <wp:positionH relativeFrom="page">
+                          <wp14:pctPosHOffset>45500</wp14:pctPosHOffset>
+                        </wp:positionH>
+                      </mc:Choice>
+                      <mc:Fallback>
+                        <wp:positionH relativeFrom="page">
+                          <wp:posOffset>3439795</wp:posOffset>
+                        </wp:positionH>
+                      </mc:Fallback>
+                    </mc:AlternateContent>
+                    <mc:AlternateContent>
+                      <mc:Choice Requires="wp14">
+                        <wp:positionV relativeFrom="page">
+                          <wp14:pctPosVOffset>69000</wp14:pctPosVOffset>
+                        </wp:positionV>
+                      </mc:Choice>
+                      <mc:Fallback>
+                        <wp:positionV relativeFrom="page">
+                          <wp:posOffset>7377430</wp:posOffset>
+                        </wp:positionV>
+                      </mc:Fallback>
+                    </mc:AlternateContent>
+                    <wp:extent cx="2875915" cy="118745"/>
+                    <wp:effectExtent l="0" t="0" r="0" b="0"/>
+                    <wp:wrapNone/>
+                    <wp:docPr id="469" name="Rechthoek 469"/>
+                    <wp:cNvGraphicFramePr/>
+                    <a:graphic xmlns:a="http://schemas.openxmlformats.org/drawingml/2006/main">
+                      <a:graphicData uri="http://schemas.microsoft.com/office/word/2010/wordprocessingShape">
+                        <wps:wsp>
+                          <wps:cNvSpPr/>
+                          <wps:spPr>
+                            <a:xfrm>
+                              <a:off x="0" y="0"/>
+                              <a:ext cx="2875915" cy="118745"/>
+                            </a:xfrm>
+                            <a:prstGeom prst="rect">
+                              <a:avLst/>
+                            </a:prstGeom>
+                            <a:ln>
+                              <a:noFill/>
+                            </a:ln>
+                          </wps:spPr>
+                          <wps:style>
+                            <a:lnRef idx="2">
+                              <a:schemeClr val="accent1">
+                                <a:shade val="50000"/>
+                              </a:schemeClr>
+                            </a:lnRef>
+                            <a:fillRef idx="1">
+                              <a:schemeClr val="accent1"/>
+                            </a:fillRef>
+                            <a:effectRef idx="0">
+                              <a:schemeClr val="accent1"/>
+                            </a:effectRef>
+                            <a:fontRef idx="minor">
+                              <a:schemeClr val="lt1"/>
+                            </a:fontRef>
+                          </wps:style>
+                          <wps:bodyPr rot="0" spcFirstLastPara="0" vertOverflow="overflow" horzOverflow="overflow" vert="horz" wrap="square" lIns="91440" tIns="45720" rIns="91440" bIns="45720" numCol="1" spcCol="0" rtlCol="0" fromWordArt="0" anchor="ctr" anchorCtr="0" forceAA="0" compatLnSpc="1">
+                            <a:prstTxWarp prst="textNoShape">
+                              <a:avLst/>
+                            </a:prstTxWarp>
+                            <a:noAutofit/>
+                          </wps:bodyPr>
+                        </wps:wsp>
+                      </a:graphicData>
+                    </a:graphic>
+                    <wp14:sizeRelH relativeFrom="page">
+                      <wp14:pctWidth>37000</wp14:pctWidth>
+                    </wp14:sizeRelH>
+                    <wp14:sizeRelV relativeFrom="margin">
+                      <wp14:pctHeight>0</wp14:pctHeight>
+                    </wp14:sizeRelV>
+                  </wp:anchor>
+                </w:drawing>
+              </mc:Choice>
+              <mc:Fallback>
+                <w:pict>
+                  <v:rect w14:anchorId="7208E221" id="Rechthoek 469" o:spid="_x0000_s1026" style="position:absolute;margin-left:0;margin-top:0;width:226.45pt;height:9.35pt;z-index:251662336;visibility:visible;mso-wrap-style:square;mso-width-percent:370;mso-height-percent:0;mso-left-percent:455;mso-top-percent:690;mso-wrap-distance-left:9pt;mso-wrap-distance-top:0;mso-wrap-distance-right:9pt;mso-wrap-distance-bottom:0;mso-position-horizontal-relative:page;mso-position-vertical-relative:page;mso-width-percent:370;mso-height-percent:0;mso-left-percent:455;mso-top-percent:690;mso-width-relative:page;mso-height-relative:margin;v-text-anchor:middle" o:gfxdata="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" fillcolor="#5b9bd5 [3204]" stroked="f" strokeweight="1pt">
+                    <w10:wrap anchorx="page" anchory="page"/>
+                  </v:rect>
+                </w:pict>
+              </mc:Fallback>
+            </mc:AlternateContent>
+          </w:r>
+          <w:r>
+            <w:rPr>
+              <w:noProof/>
+            </w:rPr>
+            <mc:AlternateContent>
+              <mc:Choice Requires="wps">
+                <w:drawing>
+                  <wp:anchor distT="0" distB="0" distL="114300" distR="114300" simplePos="0" relativeHeight="251661312" behindDoc="0" locked="0" layoutInCell="1" allowOverlap="1" wp14:anchorId="634751FA" wp14:editId="4220CA3F">
+                    <wp:simplePos x="0" y="0"/>
+                    <mc:AlternateContent>
+                      <mc:Choice Requires="wp14">
+                        <wp:positionH relativeFrom="page">
+                          <wp14:pctPosHOffset>45500</wp14:pctPosHOffset>
+                        </wp:positionH>
+                      </mc:Choice>
+                      <mc:Fallback>
+                        <wp:positionH relativeFrom="page">
+                          <wp:posOffset>3439795</wp:posOffset>
+                        </wp:positionH>
+                      </mc:Fallback>
+                    </mc:AlternateContent>
+                    <mc:AlternateContent>
+                      <mc:Choice Requires="wp14">
+                        <wp:positionV relativeFrom="page">
+                          <wp14:pctPosVOffset>35000</wp14:pctPosVOffset>
+                        </wp:positionV>
+                      </mc:Choice>
+                      <mc:Fallback>
+                        <wp:positionV relativeFrom="page">
+                          <wp:posOffset>3742055</wp:posOffset>
+                        </wp:positionV>
+                      </mc:Fallback>
+                    </mc:AlternateContent>
+                    <wp:extent cx="2797810" cy="2475230"/>
+                    <wp:effectExtent l="0" t="0" r="0" b="0"/>
+                    <wp:wrapSquare wrapText="bothSides"/>
+                    <wp:docPr id="470" name="Tekstvak 470"/>
+                    <wp:cNvGraphicFramePr/>
+                    <a:graphic xmlns:a="http://schemas.openxmlformats.org/drawingml/2006/main">
+                      <a:graphicData uri="http://schemas.microsoft.com/office/word/2010/wordprocessingShape">
+                        <wps:wsp>
+                          <wps:cNvSpPr txBox="1"/>
+                          <wps:spPr>
+                            <a:xfrm>
+                              <a:off x="0" y="0"/>
+                              <a:ext cx="2797810" cy="2475230"/>
+                            </a:xfrm>
+                            <a:prstGeom prst="rect">
+                              <a:avLst/>
+                            </a:prstGeom>
+                            <a:noFill/>
+                            <a:ln w="6350">
+                              <a:noFill/>
+                            </a:ln>
+                            <a:effectLst/>
+                          </wps:spPr>
+                          <wps:txbx>
+                            <w:txbxContent>
+                              <w:sdt>
+                                <w:sdtPr>
+                                  <w:rPr>
+                                    <w:rFonts w:asciiTheme="majorHAnsi" w:eastAsiaTheme="majorEastAsia" w:hAnsiTheme="majorHAnsi" w:cstheme="majorBidi"/>
+                                    <w:color w:val="5B9BD5" w:themeColor="accent1"/>
+                                    <w:sz w:val="72"/>
+                                    <w:szCs w:val="72"/>
+                                  </w:rPr>
+                                  <w:alias w:val="Titel"/>
+                                  <w:id w:val="-958338334"/>
+                                  <w:dataBinding w:prefixMappings="xmlns:ns0='http://schemas.openxmlformats.org/package/2006/metadata/core-properties' xmlns:ns1='http://purl.org/dc/elements/1.1/'" w:xpath="/ns0:coreProperties[1]/ns1:title[1]" w:storeItemID="{6C3C8BC8-F283-45AE-878A-BAB7291924A1}"/>
+                                  <w:text/>
+                                </w:sdtPr>
+                                <w:sdtContent>
+                                  <w:p>
+                                    <w:pPr>
+                                      <w:rPr>
+                                        <w:rFonts w:asciiTheme="majorHAnsi" w:eastAsiaTheme="majorEastAsia" w:hAnsiTheme="majorHAnsi" w:cstheme="majorBidi"/>
+                                        <w:color w:val="5B9BD5" w:themeColor="accent1"/>
+                                        <w:sz w:val="72"/>
+                                        <w:szCs w:val="72"/>
+                                      </w:rPr>
+                                    </w:pPr>
+                                    <w:r>
+                                      <w:rPr>
+                                        <w:rFonts w:asciiTheme="majorHAnsi" w:eastAsiaTheme="majorEastAsia" w:hAnsiTheme="majorHAnsi" w:cstheme="majorBidi"/>
+                                        <w:color w:val="5B9BD5" w:themeColor="accent1"/>
+                                        <w:sz w:val="72"/>
+                                        <w:szCs w:val="72"/>
+                                      </w:rPr>
+                                      <w:t>Plan van aanpak</w:t>
+                                    </w:r>
+                                  </w:p>
+                                </w:sdtContent>
+                              </w:sdt>
+                              <w:sdt>
+                                <w:sdtPr>
+                                  <w:rPr>
+                                    <w:rFonts w:asciiTheme="majorHAnsi" w:eastAsiaTheme="majorEastAsia" w:hAnsiTheme="majorHAnsi" w:cstheme="majorBidi"/>
+                                    <w:i/>
+                                    <w:color w:val="44546A" w:themeColor="text2"/>
+                                    <w:sz w:val="32"/>
+                                    <w:szCs w:val="32"/>
+                                    <w:lang w:val="en-US"/>
+                                  </w:rPr>
+                                  <w:alias w:val="Ondertitel"/>
+                                  <w:id w:val="15524255"/>
+                                  <w:dataBinding w:prefixMappings="xmlns:ns0='http://schemas.openxmlformats.org/package/2006/metadata/core-properties' xmlns:ns1='http://purl.org/dc/elements/1.1/'" w:xpath="/ns0:coreProperties[1]/ns1:subject[1]" w:storeItemID="{6C3C8BC8-F283-45AE-878A-BAB7291924A1}"/>
+                                  <w:text/>
+                                </w:sdtPr>
+                                <w:sdtContent>
+                                  <w:p>
+                                    <w:pPr>
+                                      <w:rPr>
+                                        <w:rFonts w:asciiTheme="majorHAnsi" w:eastAsiaTheme="majorEastAsia" w:hAnsiTheme="majorHAnsi" w:cstheme="majorBidi"/>
+                                        <w:color w:val="44546A" w:themeColor="text2"/>
+                                        <w:sz w:val="32"/>
+                                        <w:szCs w:val="32"/>
+                                        <w:lang w:val="en-US"/>
+                                      </w:rPr>
+                                    </w:pPr>
+                                    <w:r>
+                                      <w:rPr>
+                                        <w:rFonts w:asciiTheme="majorHAnsi" w:eastAsiaTheme="majorEastAsia" w:hAnsiTheme="majorHAnsi" w:cstheme="majorBidi"/>
+                                        <w:i/>
+                                        <w:color w:val="44546A" w:themeColor="text2"/>
+                                        <w:sz w:val="32"/>
+                                        <w:szCs w:val="32"/>
+                                        <w:lang w:val="en-US"/>
+                                      </w:rPr>
+                                      <w:t>Easy interface, easy life.</w:t>
+                                    </w:r>
+                                  </w:p>
+                                </w:sdtContent>
+                              </w:sdt>
+                            </w:txbxContent>
+                          </wps:txbx>
+                          <wps:bodyPr rot="0" spcFirstLastPara="0" vertOverflow="overflow" horzOverflow="overflow" vert="horz" wrap="square" lIns="91440" tIns="45720" rIns="91440" bIns="45720" numCol="1" spcCol="0" rtlCol="0" fromWordArt="0" anchor="t" anchorCtr="0" forceAA="0" compatLnSpc="1">
+                            <a:prstTxWarp prst="textNoShape">
+                              <a:avLst/>
+                            </a:prstTxWarp>
+                            <a:spAutoFit/>
+                          </wps:bodyPr>
+                        </wps:wsp>
+                      </a:graphicData>
+                    </a:graphic>
+                    <wp14:sizeRelH relativeFrom="page">
+                      <wp14:pctWidth>36000</wp14:pctWidth>
+                    </wp14:sizeRelH>
+                    <wp14:sizeRelV relativeFrom="page">
+                      <wp14:pctHeight>28000</wp14:pctHeight>
+                    </wp14:sizeRelV>
+                  </wp:anchor>
+                </w:drawing>
+              </mc:Choice>
+              <mc:Fallback>
+                <w:pict>
+                  <v:shapetype w14:anchorId="634751FA" id="_x0000_t202" coordsize="21600,21600" o:spt="202" path="m,l,21600r21600,l21600,xe">
+                    <v:stroke joinstyle="miter"/>
+                    <v:path gradientshapeok="t" o:connecttype="rect"/>
+                  </v:shapetype>
+                  <v:shape id="Tekstvak 470" o:spid="_x0000_s1028" type="#_x0000_t202" style="position:absolute;margin-left:0;margin-top:0;width:220.3pt;height:194.9pt;z-index:251661312;visibility:visible;mso-wrap-style:square;mso-width-percent:360;mso-height-percent:280;mso-left-percent:455;mso-top-percent:350;mso-wrap-distance-left:9pt;mso-wrap-distance-top:0;mso-wrap-distance-right:9pt;mso-wrap-distance-bottom:0;mso-position-horizontal-relative:page;mso-position-vertical-relative:page;mso-width-percent:360;mso-height-percent:280;mso-left-percent:455;mso-top-percent:350;mso-width-relative:page;mso-height-relative:page;v-text-anchor:top" o:gfxdata="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" filled="f" stroked="f" strokeweight=".5pt">
+                    <v:textbox style="mso-fit-shape-to-text:t">
+                      <w:txbxContent>
+                        <w:sdt>
+                          <w:sdtPr>
+                            <w:rPr>
+                              <w:rFonts w:asciiTheme="majorHAnsi" w:eastAsiaTheme="majorEastAsia" w:hAnsiTheme="majorHAnsi" w:cstheme="majorBidi"/>
+                              <w:color w:val="5B9BD5" w:themeColor="accent1"/>
+                              <w:sz w:val="72"/>
+                              <w:szCs w:val="72"/>
+                            </w:rPr>
+                            <w:alias w:val="Titel"/>
+                            <w:id w:val="-958338334"/>
+                            <w:dataBinding w:prefixMappings="xmlns:ns0='http://schemas.openxmlformats.org/package/2006/metadata/core-properties' xmlns:ns1='http://purl.org/dc/elements/1.1/'" w:xpath="/ns0:coreProperties[1]/ns1:title[1]" w:storeItemID="{6C3C8BC8-F283-45AE-878A-BAB7291924A1}"/>
+                            <w:text/>
+                          </w:sdtPr>
+                          <w:sdtContent>
+                            <w:p>
+                              <w:pPr>
+                                <w:rPr>
+                                  <w:rFonts w:asciiTheme="majorHAnsi" w:eastAsiaTheme="majorEastAsia" w:hAnsiTheme="majorHAnsi" w:cstheme="majorBidi"/>
+                                  <w:color w:val="5B9BD5" w:themeColor="accent1"/>
+                                  <w:sz w:val="72"/>
+                                  <w:szCs w:val="72"/>
+                                </w:rPr>
+                              </w:pPr>
+                              <w:r>
+                                <w:rPr>
+                                  <w:rFonts w:asciiTheme="majorHAnsi" w:eastAsiaTheme="majorEastAsia" w:hAnsiTheme="majorHAnsi" w:cstheme="majorBidi"/>
+                                  <w:color w:val="5B9BD5" w:themeColor="accent1"/>
+                                  <w:sz w:val="72"/>
+                                  <w:szCs w:val="72"/>
+                                </w:rPr>
+                                <w:t>Plan van aanpak</w:t>
+                              </w:r>
+                            </w:p>
+                          </w:sdtContent>
+                        </w:sdt>
+                        <w:sdt>
+                          <w:sdtPr>
+                            <w:rPr>
+                              <w:rFonts w:asciiTheme="majorHAnsi" w:eastAsiaTheme="majorEastAsia" w:hAnsiTheme="majorHAnsi" w:cstheme="majorBidi"/>
+                              <w:i/>
+                              <w:color w:val="44546A" w:themeColor="text2"/>
+                              <w:sz w:val="32"/>
+                              <w:szCs w:val="32"/>
+                              <w:lang w:val="en-US"/>
+                            </w:rPr>
+                            <w:alias w:val="Ondertitel"/>
+                            <w:id w:val="15524255"/>
+                            <w:dataBinding w:prefixMappings="xmlns:ns0='http://schemas.openxmlformats.org/package/2006/metadata/core-properties' xmlns:ns1='http://purl.org/dc/elements/1.1/'" w:xpath="/ns0:coreProperties[1]/ns1:subject[1]" w:storeItemID="{6C3C8BC8-F283-45AE-878A-BAB7291924A1}"/>
+                            <w:text/>
+                          </w:sdtPr>
+                          <w:sdtContent>
+                            <w:p>
+                              <w:pPr>
+                                <w:rPr>
+                                  <w:rFonts w:asciiTheme="majorHAnsi" w:eastAsiaTheme="majorEastAsia" w:hAnsiTheme="majorHAnsi" w:cstheme="majorBidi"/>
+                                  <w:color w:val="44546A" w:themeColor="text2"/>
+                                  <w:sz w:val="32"/>
+                                  <w:szCs w:val="32"/>
+                                  <w:lang w:val="en-US"/>
+                                </w:rPr>
+                              </w:pPr>
+                              <w:r>
+                                <w:rPr>
+                                  <w:rFonts w:asciiTheme="majorHAnsi" w:eastAsiaTheme="majorEastAsia" w:hAnsiTheme="majorHAnsi" w:cstheme="majorBidi"/>
+                                  <w:i/>
+                                  <w:color w:val="44546A" w:themeColor="text2"/>
+                                  <w:sz w:val="32"/>
+                                  <w:szCs w:val="32"/>
+                                  <w:lang w:val="en-US"/>
+                                </w:rPr>
+                                <w:t>Easy interface, easy life.</w:t>
+                              </w:r>
+                            </w:p>
+                          </w:sdtContent>
+                        </w:sdt>
+                      </w:txbxContent>
+                    </v:textbox>
+                    <w10:wrap type="square" anchorx="page" anchory="page"/>
+                  </v:shape>
+                </w:pict>
+              </mc:Fallback>
+            </mc:AlternateContent>
+          </w:r>
+        </w:p>
+        <w:p>
+          <w:pPr>
+            <w:spacing w:after="160" w:line="259" w:lineRule="auto"/>
+            <w:rPr>
+              <w:rFonts w:asciiTheme="majorHAnsi" w:eastAsiaTheme="majorEastAsia" w:hAnsiTheme="majorHAnsi" w:cstheme="majorBidi"/>
+              <w:spacing w:val="-10"/>
+              <w:kern w:val="28"/>
+              <w:sz w:val="72"/>
+              <w:szCs w:val="56"/>
+            </w:rPr>
+          </w:pPr>
+          <w:r>
+            <w:rPr>
+              <w:noProof/>
+            </w:rPr>
+            <mc:AlternateContent>
+              <mc:Choice Requires="wps">
+                <w:drawing>
+                  <wp:anchor distT="0" distB="0" distL="114300" distR="114300" simplePos="0" relativeHeight="251664384" behindDoc="0" locked="0" layoutInCell="1" allowOverlap="1" wp14:anchorId="720D3837" wp14:editId="0032961D">
+                    <wp:simplePos x="0" y="0"/>
+                    <wp:positionH relativeFrom="page">
+                      <wp:posOffset>3458845</wp:posOffset>
+                    </wp:positionH>
+                    <wp:positionV relativeFrom="page">
+                      <wp:posOffset>6494780</wp:posOffset>
+                    </wp:positionV>
+                    <wp:extent cx="2797810" cy="268605"/>
+                    <wp:effectExtent l="0" t="0" r="0" b="0"/>
+                    <wp:wrapSquare wrapText="bothSides"/>
+                    <wp:docPr id="465" name="Tekstvak 465"/>
+                    <wp:cNvGraphicFramePr/>
+                    <a:graphic xmlns:a="http://schemas.openxmlformats.org/drawingml/2006/main">
+                      <a:graphicData uri="http://schemas.microsoft.com/office/word/2010/wordprocessingShape">
+                        <wps:wsp>
+                          <wps:cNvSpPr txBox="1"/>
+                          <wps:spPr>
+                            <a:xfrm>
+                              <a:off x="0" y="0"/>
+                              <a:ext cx="2797810" cy="268605"/>
+                            </a:xfrm>
+                            <a:prstGeom prst="rect">
+                              <a:avLst/>
+                            </a:prstGeom>
+                            <a:noFill/>
+                            <a:ln w="6350">
+                              <a:noFill/>
+                            </a:ln>
+                            <a:effectLst/>
+                          </wps:spPr>
+                          <wps:txbx>
+                            <w:txbxContent>
+                              <w:p>
+                                <w:r>
+                                  <w:t>Joost Wagensveld</w:t>
+                                </w:r>
+                                <w:r>
+                                  <w:tab/>
+                                </w:r>
+                                <w:r>
+                                  <w:tab/>
+                                  <w:t>1664713</w:t>
+                                </w:r>
+                              </w:p>
+                              <w:p>
+                                <w:r>
+                                  <w:t>Zehna van den Berg</w:t>
+                                </w:r>
+                                <w:r>
+                                  <w:tab/>
+                                </w:r>
+                                <w:r>
+                                  <w:tab/>
+                                  <w:t>1662506</w:t>
+                                </w:r>
+                              </w:p>
+                              <w:p>
+                                <w:r>
+                                  <w:t>Jessy Visch</w:t>
+                                </w:r>
+                                <w:r>
+                                  <w:tab/>
+                                </w:r>
+                                <w:r>
+                                  <w:tab/>
+                                </w:r>
+                                <w:r>
+                                  <w:tab/>
+                                  <w:t>1661709</w:t>
+                                </w:r>
+                              </w:p>
+                              <w:p>
+                                <w:r>
+                                  <w:t>Koen de Groot</w:t>
+                                </w:r>
+                                <w:r>
+                                  <w:tab/>
+                                </w:r>
+                                <w:r>
+                                  <w:tab/>
+                                </w:r>
+                                <w:r>
+                                  <w:tab/>
+                                  <w:t>1638079</w:t>
+                                </w:r>
+                              </w:p>
+                              <w:p>
+                                <w:pPr>
+                                  <w:pStyle w:val="Geenafstand"/>
+                                  <w:rPr>
+                                    <w:color w:val="44546A" w:themeColor="text2"/>
+                                  </w:rPr>
+                                </w:pPr>
+                              </w:p>
+                            </w:txbxContent>
+                          </wps:txbx>
+                          <wps:bodyPr rot="0" spcFirstLastPara="0" vertOverflow="overflow" horzOverflow="overflow" vert="horz" wrap="square" lIns="91440" tIns="45720" rIns="91440" bIns="45720" numCol="1" spcCol="0" rtlCol="0" fromWordArt="0" anchor="b" anchorCtr="0" forceAA="0" compatLnSpc="1">
+                            <a:prstTxWarp prst="textNoShape">
+                              <a:avLst/>
+                            </a:prstTxWarp>
+                            <a:spAutoFit/>
+                          </wps:bodyPr>
+                        </wps:wsp>
+                      </a:graphicData>
+                    </a:graphic>
+                    <wp14:sizeRelH relativeFrom="page">
+                      <wp14:pctWidth>36000</wp14:pctWidth>
+                    </wp14:sizeRelH>
+                    <wp14:sizeRelV relativeFrom="margin">
+                      <wp14:pctHeight>0</wp14:pctHeight>
+                    </wp14:sizeRelV>
+                  </wp:anchor>
+                </w:drawing>
+              </mc:Choice>
+              <mc:Fallback>
+                <w:pict>
+                  <v:shape w14:anchorId="720D3837" id="Tekstvak 465" o:spid="_x0000_s1029" type="#_x0000_t202" style="position:absolute;margin-left:272.35pt;margin-top:511.4pt;width:220.3pt;height:21.15pt;z-index:251664384;visibility:visible;mso-wrap-style:square;mso-width-percent:360;mso-height-percent:0;mso-wrap-distance-left:9pt;mso-wrap-distance-top:0;mso-wrap-distance-right:9pt;mso-wrap-distance-bottom:0;mso-position-horizontal:absolute;mso-position-horizontal-relative:page;mso-position-vertical:absolute;mso-position-vertical-relative:page;mso-width-percent:360;mso-height-percent:0;mso-width-relative:page;mso-height-relative:margin;v-text-anchor:bottom" o:gfxdata="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" filled="f" stroked="f" strokeweight=".5pt">
+                    <v:textbox style="mso-fit-shape-to-text:t">
+                      <w:txbxContent>
+                        <w:p>
+                          <w:r>
+                            <w:t>Joost Wagensveld</w:t>
+                          </w:r>
+                          <w:r>
+                            <w:tab/>
+                          </w:r>
+                          <w:r>
+                            <w:tab/>
+                            <w:t>1664713</w:t>
+                          </w:r>
+                        </w:p>
+                        <w:p>
+                          <w:r>
+                            <w:t>Zehna van den Berg</w:t>
+                          </w:r>
+                          <w:r>
+                            <w:tab/>
+                          </w:r>
+                          <w:r>
+                            <w:tab/>
+                            <w:t>1662506</w:t>
+                          </w:r>
+                        </w:p>
+                        <w:p>
+                          <w:r>
+                            <w:t>Jessy Visch</w:t>
+                          </w:r>
+                          <w:r>
+                            <w:tab/>
+                          </w:r>
+                          <w:r>
+                            <w:tab/>
+                          </w:r>
+                          <w:r>
+                            <w:tab/>
+                            <w:t>1661709</w:t>
+                          </w:r>
+                        </w:p>
+                        <w:p>
+                          <w:r>
+                            <w:t>Koen de Groot</w:t>
+                          </w:r>
+                          <w:r>
+                            <w:tab/>
+                          </w:r>
+                          <w:r>
+                            <w:tab/>
+                          </w:r>
+                          <w:r>
+                            <w:tab/>
+                            <w:t>1638079</w:t>
+                          </w:r>
+                        </w:p>
+                        <w:p>
+                          <w:pPr>
+                            <w:pStyle w:val="Geenafstand"/>
+                            <w:rPr>
+                              <w:color w:val="44546A" w:themeColor="text2"/>
+                            </w:rPr>
+                          </w:pPr>
+                        </w:p>
+                      </w:txbxContent>
+                    </v:textbox>
+                    <w10:wrap type="square" anchorx="page" anchory="page"/>
+                  </v:shape>
+                </w:pict>
+              </mc:Fallback>
+            </mc:AlternateContent>
+          </w:r>
+          <w:r>
+            <w:rPr>
+              <w:noProof/>
+              <w:sz w:val="72"/>
+            </w:rPr>
+            <mc:AlternateContent>
+              <mc:Choice Requires="wps">
+                <w:drawing>
+                  <wp:anchor distT="0" distB="0" distL="114300" distR="114300" simplePos="0" relativeHeight="251665408" behindDoc="1" locked="0" layoutInCell="1" allowOverlap="1">
+                    <wp:simplePos x="0" y="0"/>
+                    <wp:positionH relativeFrom="column">
+                      <wp:posOffset>138430</wp:posOffset>
+                    </wp:positionH>
+                    <wp:positionV relativeFrom="paragraph">
+                      <wp:posOffset>7520940</wp:posOffset>
+                    </wp:positionV>
+                    <wp:extent cx="2105025" cy="628650"/>
+                    <wp:effectExtent l="0" t="0" r="28575" b="19050"/>
+                    <wp:wrapTight wrapText="bothSides">
+                      <wp:wrapPolygon edited="0">
+                        <wp:start x="0" y="0"/>
+                        <wp:lineTo x="0" y="21600"/>
+                        <wp:lineTo x="21698" y="21600"/>
+                        <wp:lineTo x="21698" y="0"/>
+                        <wp:lineTo x="0" y="0"/>
+                      </wp:wrapPolygon>
+                    </wp:wrapTight>
+                    <wp:docPr id="3" name="Tekstvak 3"/>
+                    <wp:cNvGraphicFramePr/>
+                    <a:graphic xmlns:a="http://schemas.openxmlformats.org/drawingml/2006/main">
+                      <a:graphicData uri="http://schemas.microsoft.com/office/word/2010/wordprocessingShape">
+                        <wps:wsp>
+                          <wps:cNvSpPr txBox="1"/>
+                          <wps:spPr>
+                            <a:xfrm>
+                              <a:off x="0" y="0"/>
+                              <a:ext cx="2105025" cy="628650"/>
+                            </a:xfrm>
+                            <a:prstGeom prst="rect">
+                              <a:avLst/>
+                            </a:prstGeom>
+                            <a:solidFill>
+                              <a:schemeClr val="lt1"/>
+                            </a:solidFill>
+                            <a:ln w="6350">
+                              <a:solidFill>
+                                <a:prstClr val="black"/>
+                              </a:solidFill>
+                            </a:ln>
+                            <a:effectLst/>
+                          </wps:spPr>
+                          <wps:style>
+                            <a:lnRef idx="0">
+                              <a:schemeClr val="accent1"/>
+                            </a:lnRef>
+                            <a:fillRef idx="0">
+                              <a:schemeClr val="accent1"/>
+                            </a:fillRef>
+                            <a:effectRef idx="0">
+                              <a:schemeClr val="accent1"/>
+                            </a:effectRef>
+                            <a:fontRef idx="minor">
+                              <a:schemeClr val="dk1"/>
+                            </a:fontRef>
+                          </wps:style>
+                          <wps:txbx>
+                            <w:txbxContent>
+                              <w:p>
+                                <w:pPr>
+                                  <w:rPr>
+                                    <w:lang w:val="en-US"/>
+                                  </w:rPr>
+                                </w:pPr>
+                                <w:r>
+                                  <w:rPr>
+                                    <w:lang w:val="en-US"/>
+                                  </w:rPr>
+                                  <w:t>Team 11</w:t>
+                                </w:r>
+                              </w:p>
+                              <w:p>
+                                <w:pPr>
+                                  <w:rPr>
+                                    <w:lang w:val="en-US"/>
+                                  </w:rPr>
+                                </w:pPr>
+                                <w:r>
+                                  <w:t>Versie</w:t>
+                                </w:r>
+                                <w:r>
+                                  <w:rPr>
+                                    <w:lang w:val="en-US"/>
+                                  </w:rPr>
+                                  <w:t xml:space="preserve"> 1.0</w:t>
+                                </w:r>
+                              </w:p>
+                              <w:p>
+                                <w:r>
+                                  <w:t>25-11-2015</w:t>
+                                </w:r>
+                              </w:p>
+                              <w:p/>
+                            </w:txbxContent>
+                          </wps:txbx>
+                          <wps:bodyPr rot="0" spcFirstLastPara="0" vertOverflow="overflow" horzOverflow="overflow" vert="horz" wrap="square" lIns="91440" tIns="45720" rIns="91440" bIns="45720" numCol="1" spcCol="0" rtlCol="0" fromWordArt="0" anchor="t" anchorCtr="0" forceAA="0" compatLnSpc="1">
+                            <a:prstTxWarp prst="textNoShape">
+                              <a:avLst/>
+                            </a:prstTxWarp>
+                            <a:noAutofit/>
+                          </wps:bodyPr>
+                        </wps:wsp>
+                      </a:graphicData>
+                    </a:graphic>
+                    <wp14:sizeRelV relativeFrom="margin">
+                      <wp14:pctHeight>0</wp14:pctHeight>
+                    </wp14:sizeRelV>
+                  </wp:anchor>
+                </w:drawing>
+              </mc:Choice>
+              <mc:Fallback>
+                <w:pict>
+                  <v:shape id="Tekstvak 3" o:spid="_x0000_s1030" type="#_x0000_t202" style="position:absolute;margin-left:10.9pt;margin-top:592.2pt;width:165.75pt;height:49.5pt;z-index:-251651072;visibility:visible;mso-wrap-style:square;mso-height-percent:0;mso-wrap-distance-left:9pt;mso-wrap-distance-top:0;mso-wrap-distance-right:9pt;mso-wrap-distance-bottom:0;mso-position-horizontal:absolute;mso-position-horizontal-relative:text;mso-position-vertical:absolute;mso-position-vertical-relative:text;mso-height-percent:0;mso-height-relative:margin;v-text-anchor:top" o:gfxdata="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" fillcolor="white [3201]" strokeweight=".5pt">
+                    <v:textbox>
+                      <w:txbxContent>
+                        <w:p>
+                          <w:pPr>
+                            <w:rPr>
+                              <w:lang w:val="en-US"/>
+                            </w:rPr>
+                          </w:pPr>
+                          <w:r>
+                            <w:rPr>
+                              <w:lang w:val="en-US"/>
+                            </w:rPr>
+                            <w:t>Team 11</w:t>
+                          </w:r>
+                        </w:p>
+                        <w:p>
+                          <w:pPr>
+                            <w:rPr>
+                              <w:lang w:val="en-US"/>
+                            </w:rPr>
+                          </w:pPr>
+                          <w:r>
+                            <w:t>Versie</w:t>
+                          </w:r>
+                          <w:r>
+                            <w:rPr>
+                              <w:lang w:val="en-US"/>
+                            </w:rPr>
+                            <w:t xml:space="preserve"> 1.0</w:t>
+                          </w:r>
+                        </w:p>
+                        <w:p>
+                          <w:r>
+                            <w:t>25-11-2015</w:t>
+                          </w:r>
+                        </w:p>
+                        <w:p/>
+                      </w:txbxContent>
+                    </v:textbox>
+                    <w10:wrap type="tight"/>
+                  </v:shape>
+                </w:pict>
+              </mc:Fallback>
+            </mc:AlternateContent>
+          </w:r>
+          <w:r>
+            <w:rPr>
+              <w:sz w:val="72"/>
+            </w:rPr>
+            <w:br w:type="page"/>
+          </w:r>
+        </w:p>
+      </w:sdtContent>
+    </w:sdt>
     <w:p>
       <w:pPr>
         <w:rPr>
@@ -178,6 +1097,9 @@
           <w:szCs w:val="22"/>
         </w:rPr>
       </w:pPr>
+      <w:bookmarkStart w:id="0" w:name="_Toc416438462"/>
+      <w:bookmarkStart w:id="1" w:name="_Toc437018270"/>
+      <w:bookmarkStart w:id="2" w:name="_Toc435010124"/>
       <w:r>
         <w:rPr>
           <w:rStyle w:val="Kop1Char"/>
@@ -185,8 +1107,8 @@
         <w:lastRenderedPageBreak/>
         <w:t>Samenvatting</w:t>
       </w:r>
+      <w:bookmarkEnd w:id="0"/>
       <w:bookmarkEnd w:id="1"/>
-      <w:bookmarkEnd w:id="2"/>
     </w:p>
     <w:p>
       <w:pPr>
@@ -207,29 +1129,36 @@
         <w:t xml:space="preserve">is het </w:t>
       </w:r>
       <w:r>
-        <w:t>plan van aanpak beschreven voor het maken en ontwerpen van een grafische web interface van een wasmachine. In hoofdstuk 1 wordt de inleiding en achtergrond van de opdracht besproken. Het document is opgesteld na een interview met de opdrachtgever, Jan Swirl van Swirl Industries BV. Dit interview wordt beschreven in hoofdstuk 2. Uit dit interview zijn de features naar voren gekomen waar de wasmachine aan moet voldoen. Om deze features te kunnen ontwikkelen is onderzoek nodig. Een van de onderzoeken richt zich onder andere op hoe een wasprogramma qua aansturing er uit ziet. Een andere onderzoeksvraag richt zich op webservers. Dit alles is te lezen in hoofdstuk 3. Dat hoofdstuk bevat ook een lijst met te raadplegen literatuur en experimenten. Hoofdstuk 4 benoemt de producten die opgeleverd zullen worden. Er worden ook prioriteiten gesteld aan deze producten, tevens worden de kwaliteitseisen genoemd. Hoe aan deze kwaliteitseisen wordt voldaan wordt behandeld in hoofdstuk 5. Hoofdstuk 6 beschrijft de projectorganisatie en hoofdstuk 7 de projectactiviteiten. In hoofdstuk 8 worden de risico’s en potentiële vertragingen beschreven.</w:t>
+        <w:t xml:space="preserve">plan van aanpak beschreven voor het maken en ontwerpen van een grafische </w:t>
+      </w:r>
+      <w:r>
+        <w:t>webinterface</w:t>
+      </w:r>
+      <w:r>
+        <w:t xml:space="preserve"> van een wasmachine. In hoofdstuk 1 wordt de inleiding en achtergrond van de opdracht besproken. Het document is opgesteld na een interview met de opdrachtgever, Jan Swirl van Swirl Industries BV. Dit interview wordt beschreven in hoofdstuk 2. Uit dit interview zijn de features naar voren gekomen waar de wasmachine aan moet voldoen. Om deze features te kunnen ontwikkelen is onderzoek nodig. Een van de onderzoeken richt zich onder andere op hoe een wasprogramma qua aansturing er uit ziet. Een andere onderzoeksvraag richt zich op webservers. Dit alles is te lezen in hoofdstuk 3. Dat hoofdstuk bevat ook een lijst met te raadplegen literatuur en experimenten. Hoofdstuk 4 benoemt de producten die opgeleverd zullen worden. Er worden ook prioriteiten gesteld aan deze producten, tevens worden de kwaliteitseisen genoemd. Hoe aan deze kwaliteitseisen wordt voldaan wordt behandeld in hoofdstuk 5. Hoofdstuk 6 beschrijft de projectorganisatie en hoofdstuk 7 de projectactiviteiten. In hoofdstuk 8 worden de risico’s en potentiële vertragingen beschreven.</w:t>
       </w:r>
       <w:r>
         <w:br w:type="page"/>
       </w:r>
     </w:p>
-    <w:bookmarkEnd w:id="0" w:displacedByCustomXml="next"/>
+    <w:bookmarkEnd w:id="2" w:displacedByCustomXml="next"/>
     <w:sdt>
       <w:sdtPr>
+        <w:rPr>
+          <w:rFonts w:asciiTheme="minorHAnsi" w:eastAsiaTheme="minorEastAsia" w:hAnsiTheme="minorHAnsi" w:cstheme="minorBidi"/>
+          <w:b w:val="0"/>
+          <w:bCs w:val="0"/>
+          <w:color w:val="auto"/>
+          <w:sz w:val="22"/>
+          <w:szCs w:val="22"/>
+        </w:rPr>
         <w:id w:val="135693100"/>
         <w:docPartObj>
           <w:docPartGallery w:val="Table of Contents"/>
           <w:docPartUnique/>
         </w:docPartObj>
       </w:sdtPr>
-      <w:sdtEndPr>
-        <w:rPr>
-          <w:rFonts w:asciiTheme="minorHAnsi" w:eastAsiaTheme="minorEastAsia" w:hAnsiTheme="minorHAnsi" w:cstheme="minorBidi"/>
-          <w:color w:val="auto"/>
-          <w:sz w:val="22"/>
-          <w:szCs w:val="22"/>
-        </w:rPr>
-      </w:sdtEndPr>
+      <w:sdtEndPr/>
       <w:sdtContent>
         <w:p>
           <w:pPr>
@@ -3351,7 +4280,14 @@
                 <w:rStyle w:val="Hyperlink"/>
                 <w:noProof/>
               </w:rPr>
-              <w:t>Appendix 2: Schetsen web interface</w:t>
+              <w:t xml:space="preserve">Appendix 2: Schetsen </w:t>
+            </w:r>
+            <w:r>
+              <w:rPr>
+                <w:rStyle w:val="Hyperlink"/>
+                <w:noProof/>
+              </w:rPr>
+              <w:t>webinterface</w:t>
             </w:r>
             <w:r>
               <w:rPr>
@@ -3479,12 +4415,7 @@
         <w:t xml:space="preserve">aarmee </w:t>
       </w:r>
       <w:r>
-        <w:t>wor</w:t>
-      </w:r>
-      <w:bookmarkStart w:id="6" w:name="_GoBack"/>
-      <w:bookmarkEnd w:id="6"/>
-      <w:r>
-        <w:t>dt ook het leven makkelijker gemaakt.</w:t>
+        <w:t>wordt ook het leven makkelijker gemaakt.</w:t>
       </w:r>
     </w:p>
     <w:p>
@@ -3501,15 +4432,15 @@
         </w:numPr>
         <w:jc w:val="both"/>
       </w:pPr>
-      <w:bookmarkStart w:id="7" w:name="_Toc435010126"/>
-      <w:bookmarkStart w:id="8" w:name="_Toc436224355"/>
-      <w:bookmarkStart w:id="9" w:name="_Toc437018272"/>
+      <w:bookmarkStart w:id="6" w:name="_Toc435010126"/>
+      <w:bookmarkStart w:id="7" w:name="_Toc436224355"/>
+      <w:bookmarkStart w:id="8" w:name="_Toc437018272"/>
       <w:r>
         <w:t>Achtergrond van de opdracht</w:t>
       </w:r>
+      <w:bookmarkEnd w:id="6"/>
       <w:bookmarkEnd w:id="7"/>
       <w:bookmarkEnd w:id="8"/>
-      <w:bookmarkEnd w:id="9"/>
     </w:p>
     <w:p>
       <w:pPr>
@@ -3528,13 +4459,19 @@
         <w:t xml:space="preserve"> Swirl Industries wil</w:t>
       </w:r>
       <w:r>
-        <w:t xml:space="preserve"> een wasmachine die via het internet te besturen is. De opdracht wordt uitgevoerd door Team Calgon, een team van 4 programmeurs. De wasmachine moet via een web interface</w:t>
+        <w:t xml:space="preserve"> een wasmachine die via het internet te besturen is. De opdracht wordt uitgevoerd door Team Calgon, een team van 4 programmeurs. De wasmachine moet via een </w:t>
+      </w:r>
+      <w:r>
+        <w:t>webinterface</w:t>
       </w:r>
       <w:r>
         <w:t xml:space="preserve"> te besturen zijn. Via deze </w:t>
       </w:r>
       <w:r>
-        <w:t>web interface kan de gebruiker verschillende wasprogramma</w:t>
+        <w:t>webinterface</w:t>
+      </w:r>
+      <w:r>
+        <w:t xml:space="preserve"> kan de gebruiker verschillende wasprogramma</w:t>
       </w:r>
       <w:r>
         <w:t>’</w:t>
@@ -3575,15 +4512,15 @@
         </w:numPr>
         <w:jc w:val="both"/>
       </w:pPr>
-      <w:bookmarkStart w:id="10" w:name="_Toc435010127"/>
-      <w:bookmarkStart w:id="11" w:name="_Toc436224356"/>
-      <w:bookmarkStart w:id="12" w:name="_Toc437018273"/>
+      <w:bookmarkStart w:id="9" w:name="_Toc435010127"/>
+      <w:bookmarkStart w:id="10" w:name="_Toc436224356"/>
+      <w:bookmarkStart w:id="11" w:name="_Toc437018273"/>
       <w:r>
         <w:t>Doel van het document</w:t>
       </w:r>
+      <w:bookmarkEnd w:id="9"/>
       <w:bookmarkEnd w:id="10"/>
       <w:bookmarkEnd w:id="11"/>
-      <w:bookmarkEnd w:id="12"/>
     </w:p>
     <w:p>
       <w:pPr>
@@ -3607,15 +4544,15 @@
         </w:numPr>
         <w:jc w:val="both"/>
       </w:pPr>
-      <w:bookmarkStart w:id="13" w:name="_Toc435010128"/>
-      <w:bookmarkStart w:id="14" w:name="_Toc436224357"/>
-      <w:bookmarkStart w:id="15" w:name="_Toc437018274"/>
+      <w:bookmarkStart w:id="12" w:name="_Toc435010128"/>
+      <w:bookmarkStart w:id="13" w:name="_Toc436224357"/>
+      <w:bookmarkStart w:id="14" w:name="_Toc437018274"/>
       <w:r>
         <w:t>Doel van de opdracht</w:t>
       </w:r>
+      <w:bookmarkEnd w:id="12"/>
       <w:bookmarkEnd w:id="13"/>
       <w:bookmarkEnd w:id="14"/>
-      <w:bookmarkEnd w:id="15"/>
     </w:p>
     <w:p>
       <w:pPr>
@@ -3648,7 +4585,7 @@
         </w:numPr>
         <w:jc w:val="both"/>
       </w:pPr>
-      <w:bookmarkStart w:id="16" w:name="_Toc437018275"/>
+      <w:bookmarkStart w:id="15" w:name="_Toc437018275"/>
       <w:r>
         <w:lastRenderedPageBreak/>
         <w:t>Requirements</w:t>
@@ -3656,38 +4593,50 @@
       <w:r>
         <w:t xml:space="preserve"> interview</w:t>
       </w:r>
+      <w:bookmarkEnd w:id="15"/>
+    </w:p>
+    <w:p>
+      <w:pPr>
+        <w:pStyle w:val="Kop2"/>
+        <w:jc w:val="both"/>
+      </w:pPr>
+      <w:bookmarkStart w:id="16" w:name="_Toc437018276"/>
+      <w:r>
+        <w:t>Samenvatting van het interview met Jan Swirl van Swirl Industries</w:t>
+      </w:r>
       <w:bookmarkEnd w:id="16"/>
     </w:p>
     <w:p>
       <w:pPr>
-        <w:pStyle w:val="Kop2"/>
-        <w:jc w:val="both"/>
-      </w:pPr>
-      <w:bookmarkStart w:id="17" w:name="_Toc437018276"/>
-      <w:r>
-        <w:t>Samenvatting van het interview met Jan Swirl van Swirl Industries</w:t>
-      </w:r>
-      <w:bookmarkEnd w:id="17"/>
-    </w:p>
-    <w:p>
-      <w:pPr>
-        <w:jc w:val="both"/>
-      </w:pPr>
-    </w:p>
-    <w:p>
-      <w:pPr>
-        <w:jc w:val="both"/>
-      </w:pPr>
-      <w:r>
-        <w:t>Het gaat om de ontwikkeling van een nieuw type wasmachine. De wasmachine heeft een interface die alleen vanaf een web interface te bereiken is. Op de wasmachine is alleen een noodknop aanwezig. In de toekomst wil Swirl Industries zelfs meerdere andere apparaten via hetzelfde type interface gaan bedienen. De interface moet zo ontwikkeld worden dat deze specifiek geschikt is voor gebruik op Smartphones en tablets.</w:t>
-      </w:r>
-    </w:p>
-    <w:p>
-      <w:pPr>
-        <w:jc w:val="both"/>
-      </w:pPr>
-      <w:r>
-        <w:t>De wasmachine moet alles kunnen wat een echte wasmachine ook kan. Via de web interface moet de gebruiker het wasprogramma kunnen kiezen. Per wasprogramma moet de gebruiker de temperatuur in kunnen stellen. Dit zullen de volgende programma’s zijn:</w:t>
+        <w:jc w:val="both"/>
+      </w:pPr>
+    </w:p>
+    <w:p>
+      <w:pPr>
+        <w:jc w:val="both"/>
+      </w:pPr>
+      <w:r>
+        <w:t xml:space="preserve">Het gaat om de ontwikkeling van een nieuw type wasmachine. De wasmachine heeft een interface die alleen vanaf een </w:t>
+      </w:r>
+      <w:r>
+        <w:t>webinterface</w:t>
+      </w:r>
+      <w:r>
+        <w:t xml:space="preserve"> te bereiken is. Op de wasmachine is alleen een noodknop aanwezig. In de toekomst wil Swirl Industries zelfs meerdere andere apparaten via hetzelfde type interface gaan bedienen. De interface moet zo ontwikkeld worden dat deze specifiek geschikt is voor gebruik op Smartphones en tablets.</w:t>
+      </w:r>
+    </w:p>
+    <w:p>
+      <w:pPr>
+        <w:jc w:val="both"/>
+      </w:pPr>
+      <w:r>
+        <w:t xml:space="preserve">De wasmachine moet alles kunnen wat een echte wasmachine ook kan. Via de </w:t>
+      </w:r>
+      <w:r>
+        <w:t>webinterface</w:t>
+      </w:r>
+      <w:r>
+        <w:t xml:space="preserve"> moet de gebruiker het wasprogramma kunnen kiezen. Per wasprogramma moet de gebruiker de temperatuur in kunnen stellen. Dit zullen de volgende programma’s zijn:</w:t>
       </w:r>
     </w:p>
     <w:p>
@@ -3751,7 +4700,13 @@
         <w:t xml:space="preserve">De gebruiker moet </w:t>
       </w:r>
       <w:r>
-        <w:t>wanneer de wasmachine een programma draait de volgende gegevens via de web interface kunnen bekijken. Dit is om de gebruiker van op de hoogte te stellen van de voortgang van de was.</w:t>
+        <w:t xml:space="preserve">wanneer de wasmachine een programma draait de volgende gegevens via de </w:t>
+      </w:r>
+      <w:r>
+        <w:t>webinterface</w:t>
+      </w:r>
+      <w:r>
+        <w:t xml:space="preserve"> kunnen bekijken. Dit is om de gebruiker van op de hoogte te stellen van de voortgang van de was.</w:t>
       </w:r>
     </w:p>
     <w:p>
@@ -3801,7 +4756,13 @@
         <w:jc w:val="both"/>
       </w:pPr>
       <w:r>
-        <w:t>De gegevens van de sensoren worden (bij verandering) actief naar de web interface gestuurd als de waarden veranderen. Dit gebeurt met een interval van maximaal 1 keer per seconde.</w:t>
+        <w:t xml:space="preserve">De gegevens van de sensoren worden (bij verandering) actief naar de </w:t>
+      </w:r>
+      <w:r>
+        <w:t>webinterface</w:t>
+      </w:r>
+      <w:r>
+        <w:t xml:space="preserve"> gestuurd als de waarden veranderen. Dit gebeurt met een interval van maximaal 1 keer per seconde.</w:t>
       </w:r>
     </w:p>
     <w:p>
@@ -3817,15 +4778,33 @@
         <w:jc w:val="both"/>
       </w:pPr>
       <w:r>
-        <w:t>Voor de deurvergrendeling geldt de aanname dat als Lock is ingedrukt de deur ook echt vergrendeld is. Via de web interface worden behalve de gegevens van de sensoren ook de verschillende stadia en de resterende tijd van het wasprogramma doorgestuurd. Op deze manier weet de gebruiker hoe ver de was is.</w:t>
-      </w:r>
-    </w:p>
-    <w:p>
-      <w:pPr>
-        <w:jc w:val="both"/>
-      </w:pPr>
-      <w:r>
-        <w:t xml:space="preserve">Het is mogelijk om een timer in te stellen zodat een wasprogramma later begint. Het is ook mogelijk om het wasprogramma te pauzeren en af te breken (noodstop). Dit alles gebeurt vanuit de web interface. De web interface is alleen bereikbaar vanuit het netwerk waar de wasmachine zich in bevind. </w:t>
+        <w:t xml:space="preserve">Voor de deurvergrendeling geldt de aanname dat als Lock is ingedrukt de deur ook echt vergrendeld is. Via de </w:t>
+      </w:r>
+      <w:r>
+        <w:t>webinterface</w:t>
+      </w:r>
+      <w:r>
+        <w:t xml:space="preserve"> worden behalve de gegevens van de sensoren ook de verschillende stadia en de resterende tijd van het wasprogramma doorgestuurd. Op deze manier weet de gebruiker hoe ver de was is.</w:t>
+      </w:r>
+    </w:p>
+    <w:p>
+      <w:pPr>
+        <w:jc w:val="both"/>
+      </w:pPr>
+      <w:r>
+        <w:t xml:space="preserve">Het is mogelijk om een timer in te stellen zodat een wasprogramma later begint. Het is ook mogelijk om het wasprogramma te pauzeren en af te breken (noodstop). Dit alles gebeurt vanuit de </w:t>
+      </w:r>
+      <w:r>
+        <w:t>webinterface</w:t>
+      </w:r>
+      <w:r>
+        <w:t xml:space="preserve">. De </w:t>
+      </w:r>
+      <w:r>
+        <w:t>webinterface</w:t>
+      </w:r>
+      <w:r>
+        <w:t xml:space="preserve"> is alleen bereikbaar vanuit het netwerk waar de wasmachine zich in bevind. </w:t>
       </w:r>
       <w:r>
         <w:t>Als het wasprogramma is gepauzeerd moet later gekozen kunnen worden tussen afbreken van programma (afpompen), of het voortzetten.</w:t>
@@ -3847,7 +4826,13 @@
         <w:jc w:val="both"/>
       </w:pPr>
       <w:r>
-        <w:t>Alles wordt in een log bijgehouden. Bijvoorbeeld het aantal wasprogramma’s dat is gedraaid. Welke wasprogramma’s er gebruikt worden. Welke fouten er zijn opgetreden. Deze logbestanden moeten worden uitgelezen via de web interface. Ook kan de gebruiker uitlezen hoe vaak hij was draait en hoeveel energie en water verbruikt word.</w:t>
+        <w:t xml:space="preserve">Alles wordt in een log bijgehouden. Bijvoorbeeld het aantal wasprogramma’s dat is gedraaid. Welke wasprogramma’s er gebruikt worden. Welke fouten er zijn opgetreden. Deze logbestanden moeten worden uitgelezen via de </w:t>
+      </w:r>
+      <w:r>
+        <w:t>webinterface</w:t>
+      </w:r>
+      <w:r>
+        <w:t>. Ook kan de gebruiker uitlezen hoe vaak hij was draait en hoeveel energie en water verbruikt word.</w:t>
       </w:r>
     </w:p>
     <w:p>
@@ -4088,16 +5073,16 @@
         </w:numPr>
         <w:jc w:val="both"/>
       </w:pPr>
-      <w:bookmarkStart w:id="18" w:name="_Toc435010129"/>
-      <w:bookmarkStart w:id="19" w:name="_Toc436224358"/>
-      <w:bookmarkStart w:id="20" w:name="_Toc437018277"/>
+      <w:bookmarkStart w:id="17" w:name="_Toc435010129"/>
+      <w:bookmarkStart w:id="18" w:name="_Toc436224358"/>
+      <w:bookmarkStart w:id="19" w:name="_Toc437018277"/>
       <w:r>
         <w:lastRenderedPageBreak/>
         <w:t>Onderzoek</w:t>
       </w:r>
+      <w:bookmarkEnd w:id="17"/>
       <w:bookmarkEnd w:id="18"/>
       <w:bookmarkEnd w:id="19"/>
-      <w:bookmarkEnd w:id="20"/>
     </w:p>
     <w:p>
       <w:pPr>
@@ -4121,28 +5106,66 @@
         </w:numPr>
         <w:jc w:val="both"/>
       </w:pPr>
-      <w:bookmarkStart w:id="21" w:name="_Toc437018278"/>
+      <w:bookmarkStart w:id="20" w:name="_Toc437018278"/>
       <w:r>
         <w:t>Onderzoeken die gedaan moeten worden</w:t>
       </w:r>
+      <w:bookmarkEnd w:id="20"/>
+    </w:p>
+    <w:p>
+      <w:pPr>
+        <w:jc w:val="both"/>
+      </w:pPr>
+    </w:p>
+    <w:p>
+      <w:pPr>
+        <w:pStyle w:val="Kop3"/>
+        <w:jc w:val="both"/>
+      </w:pPr>
+      <w:bookmarkStart w:id="21" w:name="_Toc437018279"/>
+      <w:r>
+        <w:t xml:space="preserve">2.1.1 </w:t>
+      </w:r>
+      <w:r>
+        <w:t>Welke webserver softwarepakket past het best bij onze wensen?</w:t>
+      </w:r>
       <w:bookmarkEnd w:id="21"/>
     </w:p>
     <w:p>
       <w:pPr>
         <w:jc w:val="both"/>
       </w:pPr>
+      <w:r>
+        <w:t xml:space="preserve">Er moet onderzoek worden gedaan naar het softwarepakket waar de </w:t>
+      </w:r>
+      <w:r>
+        <w:t>webinterface</w:t>
+      </w:r>
+      <w:r>
+        <w:t xml:space="preserve"> op gaat draaien. </w:t>
+      </w:r>
+    </w:p>
+    <w:p>
+      <w:pPr>
+        <w:jc w:val="both"/>
+      </w:pPr>
+      <w:r>
+        <w:t>In het onderzoek gaan we kijken welke webserver software we het best kunnen gebruiken op de Raspberry Pi. De focus van dit onderzoek gaat liggen op het resource verbruik van het pakket omdat we een zo zuinig mogelijke webserver willen gebruiken zodat er genoeg resources overblijven voor de aansturing van de wasmachine zelf.</w:t>
+      </w:r>
+    </w:p>
+    <w:p>
+      <w:pPr>
+        <w:jc w:val="both"/>
+      </w:pPr>
     </w:p>
     <w:p>
       <w:pPr>
         <w:pStyle w:val="Kop3"/>
         <w:jc w:val="both"/>
       </w:pPr>
-      <w:bookmarkStart w:id="22" w:name="_Toc437018279"/>
-      <w:r>
-        <w:t xml:space="preserve">2.1.1 </w:t>
-      </w:r>
-      <w:r>
-        <w:t>Welke webserver softwarepakket past het best bij onze wensen?</w:t>
+      <w:bookmarkStart w:id="22" w:name="_Toc437018280"/>
+      <w:r>
+        <w:t>2.1.2 Hoe functioneert een Linux queue?</w:t>
       </w:r>
       <w:bookmarkEnd w:id="22"/>
     </w:p>
@@ -4151,15 +5174,13 @@
         <w:jc w:val="both"/>
       </w:pPr>
       <w:r>
-        <w:t xml:space="preserve">Er moet onderzoek worden gedaan naar het softwarepakket waar de web interface op gaat draaien. </w:t>
-      </w:r>
-    </w:p>
-    <w:p>
-      <w:pPr>
-        <w:jc w:val="both"/>
-      </w:pPr>
-      <w:r>
-        <w:t>In het onderzoek gaan we kijken welke webserver software we het best kunnen gebruiken op de Raspberry Pi. De focus van dit onderzoek gaat liggen op het resource verbruik van het pakket omdat we een zo zuinig mogelijke webserver willen gebruiken zodat er genoeg resources overblijven voor de aansturing van de wasmachine zelf.</w:t>
+        <w:t xml:space="preserve">Er moet onderzoek worden gedaan naar een queue op Linux. Deze queue moet gaan functioneren als communicatie tussen de </w:t>
+      </w:r>
+      <w:r>
+        <w:t>webinterface</w:t>
+      </w:r>
+      <w:r>
+        <w:t xml:space="preserve"> en het RTOS. Allereerst moet er worden uitgezocht of een queue voldoet aan de eisen. Dit onderzoek is belangrijk omdat de webserver niet direct met het RTOS mag communiceren omdat de schedulers van Linux en het RTOS dan door elkaar gaan lopen. Vervolgens moet er een klein prototype worden gemaakt van deze queue, hier meer over in hoofdstuk 2.3 experimenten.</w:t>
       </w:r>
     </w:p>
     <w:p>
@@ -4172,9 +5193,9 @@
         <w:pStyle w:val="Kop3"/>
         <w:jc w:val="both"/>
       </w:pPr>
-      <w:bookmarkStart w:id="23" w:name="_Toc437018280"/>
-      <w:r>
-        <w:t>2.1.2 Hoe functioneert een Linux queue?</w:t>
+      <w:bookmarkStart w:id="23" w:name="_Toc437018281"/>
+      <w:r>
+        <w:t>2.1.3 Hoe functioneert het RTOS?</w:t>
       </w:r>
       <w:bookmarkEnd w:id="23"/>
     </w:p>
@@ -4183,7 +5204,21 @@
         <w:jc w:val="both"/>
       </w:pPr>
       <w:r>
-        <w:t>Er moet onderzoek worden gedaan naar een queue op Linux. Deze queue moet gaan functioneren als communicatie tussen de web interface en het RTOS. Allereerst moet er worden uitgezocht of een queue voldoet aan de eisen. Dit onderzoek is belangrijk omdat de webserver niet direct met het RTOS mag communiceren omdat de schedulers van Linux en het RTOS dan door elkaar gaan lopen. Vervolgens moet er een klein prototype worden gemaakt van deze queue, hier meer over in hoofdstuk 2.3 experimenten.</w:t>
+        <w:t xml:space="preserve">Er moet een onderzoek worden gedaan naar de exacte werking van het RTOS. Primair is uitvinden hoe we vanuit het RTOS de Linux queue kunnen uitlezen. Vervolgens moet er worden onderzocht </w:t>
+      </w:r>
+    </w:p>
+    <w:p>
+      <w:pPr>
+        <w:jc w:val="both"/>
+      </w:pPr>
+      <w:r>
+        <w:t xml:space="preserve">hoe we vanuit het RTOS instructies naar de wasmachine kunnen sturen en wat deze instructies voor data terug geven. Vervolgens moet er worden gekeken hoe we deze gegevens weer terug kunnen sturen naar de </w:t>
+      </w:r>
+      <w:r>
+        <w:t>webinterface</w:t>
+      </w:r>
+      <w:r>
+        <w:t>. Dit is belangrijk om te weten zodat we dit mee kunnen nemen bij het ontwerp van onze Solution architecture.</w:t>
       </w:r>
     </w:p>
     <w:p>
@@ -4196,9 +5231,9 @@
         <w:pStyle w:val="Kop3"/>
         <w:jc w:val="both"/>
       </w:pPr>
-      <w:bookmarkStart w:id="24" w:name="_Toc437018281"/>
-      <w:r>
-        <w:t>2.1.3 Hoe functioneert het RTOS?</w:t>
+      <w:bookmarkStart w:id="24" w:name="_Toc437018282"/>
+      <w:r>
+        <w:t>2.1.4 Hoe ziet de opstelling van de wasmachine emulator eruit?</w:t>
       </w:r>
       <w:bookmarkEnd w:id="24"/>
     </w:p>
@@ -4207,15 +5242,7 @@
         <w:jc w:val="both"/>
       </w:pPr>
       <w:r>
-        <w:t xml:space="preserve">Er moet een onderzoek worden gedaan naar de exacte werking van het RTOS. Primair is uitvinden hoe we vanuit het RTOS de Linux queue kunnen uitlezen. Vervolgens moet er worden onderzocht </w:t>
-      </w:r>
-    </w:p>
-    <w:p>
-      <w:pPr>
-        <w:jc w:val="both"/>
-      </w:pPr>
-      <w:r>
-        <w:t>hoe we vanuit het RTOS instructies naar de wasmachine kunnen sturen en wat deze instructies voor data terug geven. Vervolgens moet er worden gekeken hoe we deze gegevens weer terug kunnen sturen naar de web interface. Dit is belangrijk om te weten zodat we dit mee kunnen nemen bij het ontwerp van onze Solution architecture.</w:t>
+        <w:t>Er moet een onderzoek worden uitgevoerd naar de opbouw van de opstelling van de wasmachine. Het belangrijkst is uitzoeken hoe we de LPC met het scherm en de verschillende onderdelen moeten verbinden. Vervolgens moeten we uitzoeken hoe we de LPC met de PI verbinden.</w:t>
       </w:r>
     </w:p>
     <w:p>
@@ -4228,9 +5255,9 @@
         <w:pStyle w:val="Kop3"/>
         <w:jc w:val="both"/>
       </w:pPr>
-      <w:bookmarkStart w:id="25" w:name="_Toc437018282"/>
-      <w:r>
-        <w:t>2.1.4 Hoe ziet de opstelling van de wasmachine emulator eruit?</w:t>
+      <w:bookmarkStart w:id="25" w:name="_Toc437018283"/>
+      <w:r>
+        <w:t>2.1.5 Hoe kan de Raspberry Pi zijn IP adres bekend maken?</w:t>
       </w:r>
       <w:bookmarkEnd w:id="25"/>
     </w:p>
@@ -4239,49 +5266,25 @@
         <w:jc w:val="both"/>
       </w:pPr>
       <w:r>
-        <w:t>Er moet een onderzoek worden uitgevoerd naar de opbouw van de opstelling van de wasmachine. Het belangrijkst is uitzoeken hoe we de LPC met het scherm en de verschillende onderdelen moeten verbinden. Vervolgens moeten we uitzoeken hoe we de LPC met de PI verbinden.</w:t>
-      </w:r>
-    </w:p>
-    <w:p>
-      <w:pPr>
-        <w:jc w:val="both"/>
-      </w:pPr>
+        <w:t xml:space="preserve">Er moet een onderzoek worden gedaan naar manieren om de Raspberry Pi zijn IP adres bekend te laten maken indien dit veranderd is. Dit is nodig omdat we op het schoolnetwerk en onze thuisnetwerken niet het hetzelfde statische IP adres kunnen gebruiken. Het is handig om het IP-adres te hebben zodat we via SSH de pi kunnen benaderen zodat we niet bij elk gebruik van de pi een scherm en een toetsenbord nodig hebben. </w:t>
+      </w:r>
     </w:p>
     <w:p>
       <w:pPr>
         <w:pStyle w:val="Kop3"/>
         <w:jc w:val="both"/>
       </w:pPr>
-      <w:bookmarkStart w:id="26" w:name="_Toc437018283"/>
-      <w:r>
-        <w:t>2.1.5 Hoe kan de Raspberry Pi zijn IP adres bekend maken?</w:t>
+    </w:p>
+    <w:p>
+      <w:pPr>
+        <w:pStyle w:val="Kop3"/>
+        <w:jc w:val="both"/>
+      </w:pPr>
+      <w:bookmarkStart w:id="26" w:name="_Toc437018284"/>
+      <w:r>
+        <w:t>2.1.6 Hoe ziet een wasprogramma eruit?</w:t>
       </w:r>
       <w:bookmarkEnd w:id="26"/>
-    </w:p>
-    <w:p>
-      <w:pPr>
-        <w:jc w:val="both"/>
-      </w:pPr>
-      <w:r>
-        <w:t xml:space="preserve">Er moet een onderzoek worden gedaan naar manieren om de Raspberry Pi zijn IP adres bekend te laten maken indien dit veranderd is. Dit is nodig omdat we op het schoolnetwerk en onze thuisnetwerken niet het hetzelfde statische IP adres kunnen gebruiken. Het is handig om het IP-adres te hebben zodat we via SSH de pi kunnen benaderen zodat we niet bij elk gebruik van de pi een scherm en een toetsenbord nodig hebben. </w:t>
-      </w:r>
-    </w:p>
-    <w:p>
-      <w:pPr>
-        <w:pStyle w:val="Kop3"/>
-        <w:jc w:val="both"/>
-      </w:pPr>
-    </w:p>
-    <w:p>
-      <w:pPr>
-        <w:pStyle w:val="Kop3"/>
-        <w:jc w:val="both"/>
-      </w:pPr>
-      <w:bookmarkStart w:id="27" w:name="_Toc437018284"/>
-      <w:r>
-        <w:t>2.1.6 Hoe ziet een wasprogramma eruit?</w:t>
-      </w:r>
-      <w:bookmarkEnd w:id="27"/>
     </w:p>
     <w:p>
       <w:pPr>
@@ -4310,15 +5313,15 @@
         </w:numPr>
         <w:jc w:val="both"/>
       </w:pPr>
-      <w:bookmarkStart w:id="28" w:name="_Toc435010131"/>
-      <w:bookmarkStart w:id="29" w:name="_Toc436224360"/>
-      <w:bookmarkStart w:id="30" w:name="_Toc437018285"/>
+      <w:bookmarkStart w:id="27" w:name="_Toc435010131"/>
+      <w:bookmarkStart w:id="28" w:name="_Toc436224360"/>
+      <w:bookmarkStart w:id="29" w:name="_Toc437018285"/>
       <w:r>
         <w:t>Te raadplegen literatuur</w:t>
       </w:r>
+      <w:bookmarkEnd w:id="27"/>
       <w:bookmarkEnd w:id="28"/>
       <w:bookmarkEnd w:id="29"/>
-      <w:bookmarkEnd w:id="30"/>
     </w:p>
     <w:p>
       <w:pPr>
@@ -4536,21 +5539,7 @@
         <w:rPr>
           <w:noProof/>
         </w:rPr>
-        <w:t>(</w:t>
-      </w:r>
-      <w:proofErr w:type="spellStart"/>
-      <w:r>
-        <w:rPr>
-          <w:noProof/>
-        </w:rPr>
-        <w:t>Chacon</w:t>
-      </w:r>
-      <w:proofErr w:type="spellEnd"/>
-      <w:r>
-        <w:rPr>
-          <w:noProof/>
-        </w:rPr>
-        <w:t>, 2009)</w:t>
+        <w:t>(Chacon, 2009)</w:t>
       </w:r>
       <w:r>
         <w:t>.</w:t>
@@ -4589,15 +5578,15 @@
         </w:numPr>
         <w:jc w:val="both"/>
       </w:pPr>
-      <w:bookmarkStart w:id="31" w:name="_Toc435010132"/>
-      <w:bookmarkStart w:id="32" w:name="_Toc436224361"/>
-      <w:bookmarkStart w:id="33" w:name="_Toc437018286"/>
+      <w:bookmarkStart w:id="30" w:name="_Toc435010132"/>
+      <w:bookmarkStart w:id="31" w:name="_Toc436224361"/>
+      <w:bookmarkStart w:id="32" w:name="_Toc437018286"/>
       <w:r>
         <w:t>Experimenten die moeten worden uitgevoerd</w:t>
       </w:r>
+      <w:bookmarkEnd w:id="30"/>
       <w:bookmarkEnd w:id="31"/>
       <w:bookmarkEnd w:id="32"/>
-      <w:bookmarkEnd w:id="33"/>
     </w:p>
     <w:p>
       <w:pPr>
@@ -4620,18 +5609,30 @@
           <w:numId w:val="24"/>
         </w:numPr>
       </w:pPr>
-      <w:bookmarkStart w:id="34" w:name="_Toc437018287"/>
+      <w:bookmarkStart w:id="33" w:name="_Toc437018287"/>
       <w:r>
         <w:t>Experiment met de Linux queue</w:t>
       </w:r>
-      <w:bookmarkEnd w:id="34"/>
-    </w:p>
-    <w:p>
-      <w:pPr>
-        <w:jc w:val="both"/>
-      </w:pPr>
-      <w:r>
-        <w:t>Voor dit experiment wordt er een Linux queue geprogrammeerd waarin de web interface een bericht kan schrijven. Dit bericht moet vervolgens worden gelezen door het RTOS. Deze queue moet 2 kanten op werken, het RTOS moet dus ook een bericht naar de web interface kunnen sturen. Indien er tijd over is, is het wenselijk dat deze queues worden beveiligd met een mutex zodat er niet op het zelfde moment gelezen en geschreven wordt in de queue.</w:t>
+      <w:bookmarkEnd w:id="33"/>
+    </w:p>
+    <w:p>
+      <w:pPr>
+        <w:jc w:val="both"/>
+      </w:pPr>
+      <w:r>
+        <w:t xml:space="preserve">Voor dit experiment wordt er een Linux queue geprogrammeerd waarin de </w:t>
+      </w:r>
+      <w:r>
+        <w:t>webinterface</w:t>
+      </w:r>
+      <w:r>
+        <w:t xml:space="preserve"> een bericht kan schrijven. Dit bericht moet vervolgens worden gelezen door het RTOS. Deze queue moet 2 kanten op werken, het RTOS moet dus ook een bericht naar de </w:t>
+      </w:r>
+      <w:r>
+        <w:t>webinterface</w:t>
+      </w:r>
+      <w:r>
+        <w:t xml:space="preserve"> kunnen sturen. Indien er tijd over is, is het wenselijk dat deze queues worden beveiligd met een mutex zodat er niet op het zelfde moment gelezen en geschreven wordt in de queue.</w:t>
       </w:r>
     </w:p>
     <w:p>
@@ -4648,11 +5649,11 @@
         </w:numPr>
         <w:jc w:val="both"/>
       </w:pPr>
-      <w:bookmarkStart w:id="35" w:name="_Toc437018288"/>
+      <w:bookmarkStart w:id="34" w:name="_Toc437018288"/>
       <w:r>
         <w:t>Experiment met de wasmachine emulator</w:t>
       </w:r>
-      <w:bookmarkEnd w:id="35"/>
+      <w:bookmarkEnd w:id="34"/>
     </w:p>
     <w:p>
       <w:pPr>
@@ -4674,7 +5675,7 @@
           <w:lang w:val="en-US"/>
         </w:rPr>
       </w:pPr>
-      <w:bookmarkStart w:id="36" w:name="_Toc437018289"/>
+      <w:bookmarkStart w:id="35" w:name="_Toc437018289"/>
       <w:r>
         <w:rPr>
           <w:lang w:val="en-US"/>
@@ -4684,7 +5685,7 @@
       <w:r>
         <w:t>adres</w:t>
       </w:r>
-      <w:bookmarkEnd w:id="36"/>
+      <w:bookmarkEnd w:id="35"/>
     </w:p>
     <w:p>
       <w:pPr>
@@ -4709,16 +5710,16 @@
         </w:numPr>
         <w:jc w:val="both"/>
       </w:pPr>
-      <w:bookmarkStart w:id="37" w:name="_Toc435010133"/>
-      <w:bookmarkStart w:id="38" w:name="_Toc436224362"/>
-      <w:bookmarkStart w:id="39" w:name="_Toc437018290"/>
+      <w:bookmarkStart w:id="36" w:name="_Toc435010133"/>
+      <w:bookmarkStart w:id="37" w:name="_Toc436224362"/>
+      <w:bookmarkStart w:id="38" w:name="_Toc437018290"/>
       <w:r>
         <w:lastRenderedPageBreak/>
         <w:t>Op te leveren producten</w:t>
       </w:r>
+      <w:bookmarkEnd w:id="36"/>
       <w:bookmarkEnd w:id="37"/>
       <w:bookmarkEnd w:id="38"/>
-      <w:bookmarkEnd w:id="39"/>
     </w:p>
     <w:p>
       <w:pPr>
@@ -4742,15 +5743,15 @@
         </w:numPr>
         <w:jc w:val="both"/>
       </w:pPr>
-      <w:bookmarkStart w:id="40" w:name="_Toc435010134"/>
-      <w:bookmarkStart w:id="41" w:name="_Toc436224363"/>
-      <w:bookmarkStart w:id="42" w:name="_Toc437018291"/>
+      <w:bookmarkStart w:id="39" w:name="_Toc435010134"/>
+      <w:bookmarkStart w:id="40" w:name="_Toc436224363"/>
+      <w:bookmarkStart w:id="41" w:name="_Toc437018291"/>
       <w:r>
         <w:t>Prioritering van op te leveren producten</w:t>
       </w:r>
+      <w:bookmarkEnd w:id="39"/>
       <w:bookmarkEnd w:id="40"/>
       <w:bookmarkEnd w:id="41"/>
-      <w:bookmarkEnd w:id="42"/>
     </w:p>
     <w:p>
       <w:pPr>
@@ -4783,7 +5784,19 @@
         <w:jc w:val="both"/>
       </w:pPr>
       <w:r>
-        <w:t>Even belangrijk voor de goede werking van de wasmachine is de web interface. De wasmachine wordt qua hardware interface zo klein mogelijk gehouden met alleen een noodknop en deurvergrendeling. Het kiezen van de wasprogramma’s en verdere instellingen om aan te passen zoals temperatuur en tijdsduur zal allemaal geregeld worden via de web interface. Hierdoor zal de wasmachine maar weinig daadwerkelijke functionaliteit geven voor de klant indien er niet mee gecommuniceerd kan worden.</w:t>
+        <w:t xml:space="preserve">Even belangrijk voor de goede werking van de wasmachine is de </w:t>
+      </w:r>
+      <w:r>
+        <w:t>webinterface</w:t>
+      </w:r>
+      <w:r>
+        <w:t xml:space="preserve">. De wasmachine wordt qua hardware interface zo klein mogelijk gehouden met alleen een noodknop en deurvergrendeling. Het kiezen van de wasprogramma’s en verdere instellingen om aan te passen zoals temperatuur en tijdsduur zal allemaal geregeld worden via de </w:t>
+      </w:r>
+      <w:r>
+        <w:t>webinterface</w:t>
+      </w:r>
+      <w:r>
+        <w:t>. Hierdoor zal de wasmachine maar weinig daadwerkelijke functionaliteit geven voor de klant indien er niet mee gecommuniceerd kan worden.</w:t>
       </w:r>
     </w:p>
     <w:p>
@@ -4993,7 +6006,10 @@
               </w:rPr>
             </w:pPr>
             <w:r>
-              <w:t>Web interface</w:t>
+              <w:t>Web</w:t>
+            </w:r>
+            <w:r>
+              <w:t>interface</w:t>
             </w:r>
           </w:p>
         </w:tc>
@@ -5183,15 +6199,15 @@
         </w:numPr>
         <w:jc w:val="both"/>
       </w:pPr>
-      <w:bookmarkStart w:id="43" w:name="_Toc435010135"/>
-      <w:bookmarkStart w:id="44" w:name="_Toc436224364"/>
-      <w:bookmarkStart w:id="45" w:name="_Toc437018292"/>
+      <w:bookmarkStart w:id="42" w:name="_Toc435010135"/>
+      <w:bookmarkStart w:id="43" w:name="_Toc436224364"/>
+      <w:bookmarkStart w:id="44" w:name="_Toc437018292"/>
       <w:r>
         <w:t>Kwaliteitseisen waaraan de op te leveren producten moeten voldoen</w:t>
       </w:r>
+      <w:bookmarkEnd w:id="42"/>
       <w:bookmarkEnd w:id="43"/>
       <w:bookmarkEnd w:id="44"/>
-      <w:bookmarkEnd w:id="45"/>
     </w:p>
     <w:p>
       <w:pPr>
@@ -5216,7 +6232,13 @@
         <w:t>SharePoint</w:t>
       </w:r>
       <w:r>
-        <w:t>. Voor het plan van aanpak is dit “inhoud plan van aanpak themaopdracht domotica.pdf” en voor het technisch verslag is dit “inhoud technisch verslag themaopdracht domotica.pdf”. Tevens dienen alle verslagen in correct Nederlands te zijn geschreven. Voor de web interface geld</w:t>
+        <w:t xml:space="preserve">. Voor het plan van aanpak is dit “inhoud plan van aanpak themaopdracht domotica.pdf” en voor het technisch verslag is dit “inhoud technisch verslag themaopdracht domotica.pdf”. Tevens dienen alle verslagen in correct Nederlands te zijn geschreven. Voor de </w:t>
+      </w:r>
+      <w:r>
+        <w:t>webinterface</w:t>
+      </w:r>
+      <w:r>
+        <w:t xml:space="preserve"> geld</w:t>
       </w:r>
       <w:r>
         <w:t>t</w:t>
@@ -5234,7 +6256,13 @@
         <w:t>(W3C, 2014)</w:t>
       </w:r>
       <w:r>
-        <w:t>. De web interface wordt onderworpen aan een zogeheten</w:t>
+        <w:t xml:space="preserve">. De </w:t>
+      </w:r>
+      <w:r>
+        <w:t>webinterface</w:t>
+      </w:r>
+      <w:r>
+        <w:t xml:space="preserve"> wordt onderworpen aan een zogeheten</w:t>
       </w:r>
       <w:r>
         <w:t xml:space="preserve"> validator</w:t>
@@ -5260,16 +6288,16 @@
         </w:numPr>
         <w:jc w:val="both"/>
       </w:pPr>
-      <w:bookmarkStart w:id="46" w:name="_Toc435010136"/>
-      <w:bookmarkStart w:id="47" w:name="_Toc436224365"/>
-      <w:bookmarkStart w:id="48" w:name="_Toc437018293"/>
+      <w:bookmarkStart w:id="45" w:name="_Toc435010136"/>
+      <w:bookmarkStart w:id="46" w:name="_Toc436224365"/>
+      <w:bookmarkStart w:id="47" w:name="_Toc437018293"/>
       <w:r>
         <w:lastRenderedPageBreak/>
         <w:t>Methode van kwaliteitsbewaking</w:t>
       </w:r>
+      <w:bookmarkEnd w:id="45"/>
       <w:bookmarkEnd w:id="46"/>
       <w:bookmarkEnd w:id="47"/>
-      <w:bookmarkEnd w:id="48"/>
     </w:p>
     <w:p>
       <w:pPr>
@@ -5285,15 +6313,15 @@
         </w:numPr>
         <w:jc w:val="both"/>
       </w:pPr>
-      <w:bookmarkStart w:id="49" w:name="_Toc435010137"/>
-      <w:bookmarkStart w:id="50" w:name="_Toc436224366"/>
-      <w:bookmarkStart w:id="51" w:name="_Toc437018294"/>
+      <w:bookmarkStart w:id="48" w:name="_Toc435010137"/>
+      <w:bookmarkStart w:id="49" w:name="_Toc436224366"/>
+      <w:bookmarkStart w:id="50" w:name="_Toc437018294"/>
       <w:r>
         <w:t>Hoe wordt vastgesteld hoe of aan de kwaliteitseisen voldaan wordt?</w:t>
       </w:r>
+      <w:bookmarkEnd w:id="48"/>
       <w:bookmarkEnd w:id="49"/>
       <w:bookmarkEnd w:id="50"/>
-      <w:bookmarkEnd w:id="51"/>
     </w:p>
     <w:p>
       <w:pPr>
@@ -5345,13 +6373,8 @@
         <w:t>Voor de controle van de webserver wordt de code eerst doorgekeken door de teamleden om er zeker van te zijn dat het voor ieder duidelijk is wat er gebeurd. Vervolgens maken we gebruik van een online</w:t>
       </w:r>
       <w:r>
-        <w:t xml:space="preserve"> </w:t>
-      </w:r>
-      <w:proofErr w:type="spellStart"/>
-      <w:r>
-        <w:t>validator</w:t>
-      </w:r>
-      <w:proofErr w:type="spellEnd"/>
+        <w:t xml:space="preserve"> validator</w:t>
+      </w:r>
       <w:r>
         <w:rPr>
           <w:noProof/>
@@ -5376,22 +6399,28 @@
         </w:numPr>
         <w:jc w:val="both"/>
       </w:pPr>
-      <w:bookmarkStart w:id="52" w:name="_Toc435010138"/>
-      <w:bookmarkStart w:id="53" w:name="_Toc436224367"/>
-      <w:bookmarkStart w:id="54" w:name="_Toc437018295"/>
+      <w:bookmarkStart w:id="51" w:name="_Toc435010138"/>
+      <w:bookmarkStart w:id="52" w:name="_Toc436224367"/>
+      <w:bookmarkStart w:id="53" w:name="_Toc437018295"/>
       <w:r>
         <w:t>Tests die zullen worden uitgevoerd</w:t>
       </w:r>
+      <w:bookmarkEnd w:id="51"/>
       <w:bookmarkEnd w:id="52"/>
       <w:bookmarkEnd w:id="53"/>
-      <w:bookmarkEnd w:id="54"/>
-    </w:p>
-    <w:p>
-      <w:pPr>
-        <w:jc w:val="both"/>
-      </w:pPr>
-      <w:r>
-        <w:t xml:space="preserve">Het grootste deel van de testen wordt gedaan in zogeheten unit tests. In deze unit tests wordt tijdens het programmeren het zojuist geprogrammeerde deel door de programmeur zelf getest. Verder doen de programmeurs zelf ook algehele systeem testen. Bij deze testen worden alle functionaliteiten van het systeem uitgevoerd en gekeken of het resultaat van deze actie de gewenste is. Als laatst wordt het systeem door externe mensen die niets met het project te maken hebben getest. Dit wordt gedaan om te kijken hoe een normale gebruiker met het systeem omgaat, op deze manier komen er altijd weer andere fouten en situaties aan het licht. Ook word met deze test direct bepaalt of de UI van de web interface intuïtief genoeg is door te kijken of de gebruiker zijn weg door de applicatie kan vinden zonder hulp te vragen. </w:t>
+    </w:p>
+    <w:p>
+      <w:pPr>
+        <w:jc w:val="both"/>
+      </w:pPr>
+      <w:r>
+        <w:t xml:space="preserve">Het grootste deel van de testen wordt gedaan in zogeheten unit tests. In deze unit tests wordt tijdens het programmeren het zojuist geprogrammeerde deel door de programmeur zelf getest. Verder doen de programmeurs zelf ook algehele systeem testen. Bij deze testen worden alle functionaliteiten van het systeem uitgevoerd en gekeken of het resultaat van deze actie de gewenste is. Als laatst wordt het systeem door externe mensen die niets met het project te maken hebben getest. Dit wordt gedaan om te kijken hoe een normale gebruiker met het systeem omgaat, op deze manier komen er altijd weer andere fouten en situaties aan het licht. Ook word met deze test direct bepaalt of de UI van de </w:t>
+      </w:r>
+      <w:r>
+        <w:t>webinterface</w:t>
+      </w:r>
+      <w:r>
+        <w:t xml:space="preserve"> intuïtief genoeg is door te kijken of de gebruiker zijn weg door de applicatie kan vinden zonder hulp te vragen. </w:t>
       </w:r>
     </w:p>
     <w:p>
@@ -5416,16 +6445,16 @@
         </w:numPr>
         <w:jc w:val="both"/>
       </w:pPr>
-      <w:bookmarkStart w:id="55" w:name="_Toc435010139"/>
-      <w:bookmarkStart w:id="56" w:name="_Toc436224368"/>
-      <w:bookmarkStart w:id="57" w:name="_Toc437018296"/>
+      <w:bookmarkStart w:id="54" w:name="_Toc435010139"/>
+      <w:bookmarkStart w:id="55" w:name="_Toc436224368"/>
+      <w:bookmarkStart w:id="56" w:name="_Toc437018296"/>
       <w:r>
         <w:lastRenderedPageBreak/>
         <w:t>Projectorganisatie</w:t>
       </w:r>
+      <w:bookmarkEnd w:id="54"/>
       <w:bookmarkEnd w:id="55"/>
       <w:bookmarkEnd w:id="56"/>
-      <w:bookmarkEnd w:id="57"/>
     </w:p>
     <w:p>
       <w:pPr>
@@ -5441,15 +6470,15 @@
         </w:numPr>
         <w:jc w:val="both"/>
       </w:pPr>
-      <w:bookmarkStart w:id="58" w:name="_Toc435010140"/>
-      <w:bookmarkStart w:id="59" w:name="_Toc436224369"/>
-      <w:bookmarkStart w:id="60" w:name="_Toc437018297"/>
+      <w:bookmarkStart w:id="57" w:name="_Toc435010140"/>
+      <w:bookmarkStart w:id="58" w:name="_Toc436224369"/>
+      <w:bookmarkStart w:id="59" w:name="_Toc437018297"/>
       <w:r>
         <w:t>Verantwoordelijkheden van de teamleden</w:t>
       </w:r>
+      <w:bookmarkEnd w:id="57"/>
       <w:bookmarkEnd w:id="58"/>
       <w:bookmarkEnd w:id="59"/>
-      <w:bookmarkEnd w:id="60"/>
     </w:p>
     <w:p>
       <w:pPr>
@@ -5540,7 +6569,7 @@
       <w:r>
         <w:br w:type="page"/>
       </w:r>
-      <w:bookmarkStart w:id="61" w:name="_Toc436224370"/>
+      <w:bookmarkStart w:id="60" w:name="_Toc436224370"/>
     </w:p>
     <w:p>
       <w:pPr>
@@ -5551,12 +6580,12 @@
         </w:numPr>
         <w:jc w:val="both"/>
       </w:pPr>
-      <w:bookmarkStart w:id="62" w:name="_Toc437018298"/>
+      <w:bookmarkStart w:id="61" w:name="_Toc437018298"/>
       <w:r>
         <w:lastRenderedPageBreak/>
         <w:t>Fasering</w:t>
       </w:r>
-      <w:bookmarkEnd w:id="62"/>
+      <w:bookmarkEnd w:id="61"/>
     </w:p>
     <w:p>
       <w:r>
@@ -5577,7 +6606,13 @@
       </w:r>
       <w:r>
         <w:br/>
-        <w:t>In week 2 wordt een interview gehouden met de opdrachtgever Jan Swirl. De uitslag van dit interview zal de functionaliteit van de wasmachine en de webinterface bepalen. Het interview wordt voorbereid door alle teamleden die samen over de vragen nadenken. Tijdens het interview zijn de rollen globaal verdeeld tussen notulisten (Zehna en Joost) en interviewers (Koen en Jessy). Dit interview is nodig om alle eisen vast te leggen. Deze eisen worden gebruikt voor het opstellen van de Requirements architecture en het Plan van aanpak.</w:t>
+        <w:t xml:space="preserve">In week 2 wordt een interview gehouden met de opdrachtgever Jan Swirl. De uitslag van dit interview zal de functionaliteit van de wasmachine en de </w:t>
+      </w:r>
+      <w:r>
+        <w:t>webinterface</w:t>
+      </w:r>
+      <w:r>
+        <w:t xml:space="preserve"> bepalen. Het interview wordt voorbereid door alle teamleden die samen over de vragen nadenken. Tijdens het interview zijn de rollen globaal verdeeld tussen notulisten (Zehna en Joost) en interviewers (Koen en Jessy). Dit interview is nodig om alle eisen vast te leggen. Deze eisen worden gebruikt voor het opstellen van de Requirements architecture en het Plan van aanpak.</w:t>
       </w:r>
       <w:r>
         <w:br/>
@@ -5591,7 +6626,13 @@
     <w:p/>
     <w:p>
       <w:r>
-        <w:t>Nadat het interview in week 2 gehouden is kan er al gewerkt worden aan de requirement architecture van het product. Dit legt de eisen van de wasmachine en de webinterface vast waaraan ze moeten voldoen. Hier kan gelijktijdig met het plan van aanpak aan gewerkt worden aangezien ze beide alleen afhankelijk zijn van de informatie uit het interview. De concept versie van de requirement architecture wordt eerst gereviewed door docent Joost Schalken-Pinkster. De feedback die uit deze review komt wordt gelijk verwerkt. Dit is nodig omdat de requirement architecture volledig af moet zijn voordat aan de solution architecture gewerkt kan worden.</w:t>
+        <w:t xml:space="preserve">Nadat het interview in week 2 gehouden is kan er al gewerkt worden aan de requirement architecture van het product. Dit legt de eisen van de wasmachine en de </w:t>
+      </w:r>
+      <w:r>
+        <w:t>webinterface</w:t>
+      </w:r>
+      <w:r>
+        <w:t xml:space="preserve"> vast waaraan ze moeten voldoen. Hier kan gelijktijdig met het plan van aanpak aan gewerkt worden aangezien ze beide alleen afhankelijk zijn van de informatie uit het interview. De concept versie van de requirement architecture wordt eerst gereviewed door docent Joost Schalken-Pinkster. De feedback die uit deze review komt wordt gelijk verwerkt. Dit is nodig omdat de requirement architecture volledig af moet zijn voordat aan de solution architecture gewerkt kan worden.</w:t>
       </w:r>
     </w:p>
     <w:p/>
@@ -5603,7 +6644,13 @@
     <w:p/>
     <w:p>
       <w:r>
-        <w:t>Tijdens het maken van de solution architecture worden er al kleine testjes uitgevoerd op de hardware om te kijken welke software communicatie er mogelijk is tussen de verschillende interfaces. Zo moet er gekeken worden hoe er commands tussen het RTOS en de webinterface verwisseld worden. De resultaten van deze experimenten zullen direct invloed hebben op het ontwerpen van de solution architecture. Dit komt omdat er misschien speciale methoden ontworpen en ontwikkeld moeten worden om de software vloeiend te laten communiceren. De definitieve versie van de solution architecture moet ingeleverd worden voor de kerstvakantie.</w:t>
+        <w:t xml:space="preserve">Tijdens het maken van de solution architecture worden er al kleine testjes uitgevoerd op de hardware om te kijken welke software communicatie er mogelijk is tussen de verschillende interfaces. Zo moet er gekeken worden hoe er commands tussen het RTOS en de </w:t>
+      </w:r>
+      <w:r>
+        <w:t>webinterface</w:t>
+      </w:r>
+      <w:r>
+        <w:t xml:space="preserve"> verwisseld worden. De resultaten van deze experimenten zullen direct invloed hebben op het ontwerpen van de solution architecture. Dit komt omdat er misschien speciale methoden ontworpen en ontwikkeld moeten worden om de software vloeiend te laten communiceren. De definitieve versie van de solution architecture moet ingeleverd worden voor de kerstvakantie.</w:t>
       </w:r>
     </w:p>
     <w:p/>
@@ -5613,7 +6660,25 @@
       </w:r>
       <w:r>
         <w:lastRenderedPageBreak/>
-        <w:t>gewerkt worden. De code wordt tussendoor door teamleden nagekeken om ervoor te zorgen dat het netjes blijft. Als er problemen optreden die het team zelf niet kan oplossen qua codeerkennis wordt er om hulp gevraagd. Het programmeren zal onderverdeeld worden in 2 groepjes die zich ieder richten op de wasmachine danwel de webinterface. Op deze manier willen we zorgen dat er zo veel mogelijk onafhankelijk geprogrammeerd kan worden zonder op andere te hoeven wachten.</w:t>
+        <w:t>gewerkt worden. De code wordt tussendoor door teamleden nagekeken om ervoor te zorgen dat het netjes blijft. Als er problemen optreden die het team zelf niet kan oplossen qua codeerkennis wordt er om hulp gevraagd. Het programmeren zal onderverdeeld worden in 2 groepjes die zich ieder</w:t>
+      </w:r>
+      <w:r>
+        <w:t xml:space="preserve"> richten of op de wasmachine of</w:t>
+      </w:r>
+      <w:r>
+        <w:t xml:space="preserve"> </w:t>
+      </w:r>
+      <w:r>
+        <w:t xml:space="preserve">op </w:t>
+      </w:r>
+      <w:r>
+        <w:t xml:space="preserve">de </w:t>
+      </w:r>
+      <w:r>
+        <w:t>webinterface</w:t>
+      </w:r>
+      <w:r>
+        <w:t>. Op deze manier willen we zorgen dat er zo veel mogelijk onafhankelijk geprogrammeerd kan worden zonder op andere te hoeven wachten.</w:t>
       </w:r>
     </w:p>
     <w:p/>
@@ -5640,15 +6705,15 @@
         </w:numPr>
         <w:jc w:val="both"/>
       </w:pPr>
-      <w:bookmarkStart w:id="63" w:name="_Toc435010141"/>
-      <w:bookmarkStart w:id="64" w:name="_Toc437018299"/>
+      <w:bookmarkStart w:id="62" w:name="_Toc435010141"/>
+      <w:bookmarkStart w:id="63" w:name="_Toc437018299"/>
       <w:r>
         <w:lastRenderedPageBreak/>
         <w:t>Projectactiviteiten</w:t>
       </w:r>
-      <w:bookmarkEnd w:id="61"/>
+      <w:bookmarkEnd w:id="60"/>
+      <w:bookmarkEnd w:id="62"/>
       <w:bookmarkEnd w:id="63"/>
-      <w:bookmarkEnd w:id="64"/>
     </w:p>
     <w:p>
       <w:pPr>
@@ -5664,13 +6729,13 @@
         </w:numPr>
         <w:jc w:val="both"/>
       </w:pPr>
-      <w:bookmarkStart w:id="65" w:name="_Toc435010142"/>
-      <w:bookmarkStart w:id="66" w:name="_Toc437018300"/>
+      <w:bookmarkStart w:id="64" w:name="_Toc435010142"/>
+      <w:bookmarkStart w:id="65" w:name="_Toc437018300"/>
       <w:r>
         <w:t>Mijlpalen</w:t>
       </w:r>
+      <w:bookmarkEnd w:id="64"/>
       <w:bookmarkEnd w:id="65"/>
-      <w:bookmarkEnd w:id="66"/>
     </w:p>
     <w:p>
       <w:pPr>
@@ -6247,13 +7312,13 @@
         </w:numPr>
         <w:jc w:val="both"/>
       </w:pPr>
-      <w:bookmarkStart w:id="67" w:name="_Toc435010143"/>
-      <w:bookmarkStart w:id="68" w:name="_Toc437018301"/>
+      <w:bookmarkStart w:id="66" w:name="_Toc435010143"/>
+      <w:bookmarkStart w:id="67" w:name="_Toc437018301"/>
       <w:r>
         <w:t>Fasering in tijd &amp; schatting in uren</w:t>
       </w:r>
+      <w:bookmarkEnd w:id="66"/>
       <w:bookmarkEnd w:id="67"/>
-      <w:bookmarkEnd w:id="68"/>
     </w:p>
     <w:p>
       <w:pPr>
@@ -6482,13 +7547,13 @@
         </w:numPr>
         <w:jc w:val="both"/>
       </w:pPr>
-      <w:bookmarkStart w:id="69" w:name="_Toc435010144"/>
-      <w:bookmarkStart w:id="70" w:name="_Toc437018302"/>
+      <w:bookmarkStart w:id="68" w:name="_Toc435010144"/>
+      <w:bookmarkStart w:id="69" w:name="_Toc437018302"/>
       <w:r>
         <w:t>Wie wat en wanneer doet</w:t>
       </w:r>
+      <w:bookmarkEnd w:id="68"/>
       <w:bookmarkEnd w:id="69"/>
-      <w:bookmarkEnd w:id="70"/>
     </w:p>
     <w:p>
       <w:pPr>
@@ -6634,18 +7699,18 @@
         </w:numPr>
         <w:jc w:val="both"/>
       </w:pPr>
-      <w:bookmarkStart w:id="71" w:name="_Toc437018303"/>
+      <w:bookmarkStart w:id="70" w:name="_Toc437018303"/>
       <w:r>
         <w:lastRenderedPageBreak/>
         <w:t>Risico’s</w:t>
       </w:r>
-      <w:bookmarkEnd w:id="71"/>
-    </w:p>
-    <w:p>
-      <w:pPr>
-        <w:jc w:val="both"/>
-      </w:pPr>
-      <w:bookmarkStart w:id="72" w:name="_Toc435010146"/>
+      <w:bookmarkEnd w:id="70"/>
+    </w:p>
+    <w:p>
+      <w:pPr>
+        <w:jc w:val="both"/>
+      </w:pPr>
+      <w:bookmarkStart w:id="71" w:name="_Toc435010146"/>
       <w:r>
         <w:t>Hier worden de mogelijke risico’s besproken die tijdens het verloop van het project op kunnen treden. Erna worden ook enkele maatregelen genoemd die genomen kunnen worden om mogelijke problemen zoveel mogelijk te voorkomen.</w:t>
       </w:r>
@@ -6664,12 +7729,12 @@
         </w:numPr>
         <w:jc w:val="both"/>
       </w:pPr>
-      <w:bookmarkStart w:id="73" w:name="_Toc437018304"/>
+      <w:bookmarkStart w:id="72" w:name="_Toc437018304"/>
       <w:r>
         <w:t>Potentiele vertragingen</w:t>
       </w:r>
+      <w:bookmarkEnd w:id="71"/>
       <w:bookmarkEnd w:id="72"/>
-      <w:bookmarkEnd w:id="73"/>
     </w:p>
     <w:p>
       <w:pPr>
@@ -6763,13 +7828,13 @@
         </w:numPr>
         <w:jc w:val="both"/>
       </w:pPr>
-      <w:bookmarkStart w:id="74" w:name="_Toc435010147"/>
-      <w:bookmarkStart w:id="75" w:name="_Toc437018305"/>
+      <w:bookmarkStart w:id="73" w:name="_Toc435010147"/>
+      <w:bookmarkStart w:id="74" w:name="_Toc437018305"/>
       <w:r>
         <w:t>Maatregelen om risico’s te voorkomen.</w:t>
       </w:r>
+      <w:bookmarkEnd w:id="73"/>
       <w:bookmarkEnd w:id="74"/>
-      <w:bookmarkEnd w:id="75"/>
     </w:p>
     <w:p>
       <w:pPr>
@@ -6919,11 +7984,13 @@
         </w:numPr>
         <w:jc w:val="both"/>
         <w:sectPr>
-          <w:footerReference w:type="even" r:id="rId5"/>
-          <w:footerReference w:type="default" r:id="rId6"/>
+          <w:footerReference w:type="even" r:id="rId8"/>
+          <w:footerReference w:type="default" r:id="rId9"/>
           <w:pgSz w:w="11906" w:h="16838"/>
           <w:pgMar w:top="1417" w:right="1417" w:bottom="1417" w:left="1417" w:header="708" w:footer="708" w:gutter="0"/>
+          <w:pgNumType w:start="0"/>
           <w:cols w:space="708"/>
+          <w:titlePg/>
           <w:docGrid w:linePitch="360"/>
         </w:sectPr>
       </w:pPr>
@@ -6932,14 +7999,14 @@
       <w:pPr>
         <w:pStyle w:val="Kop1"/>
       </w:pPr>
+      <w:bookmarkStart w:id="75" w:name="_Toc437018306"/>
       <w:bookmarkStart w:id="76" w:name="_Toc435010148"/>
       <w:bookmarkStart w:id="77" w:name="_Toc436224377"/>
-      <w:bookmarkStart w:id="78" w:name="_Toc437018306"/>
       <w:r>
         <w:lastRenderedPageBreak/>
         <w:t>Appendices</w:t>
       </w:r>
-      <w:bookmarkEnd w:id="78"/>
+      <w:bookmarkEnd w:id="75"/>
     </w:p>
     <w:p>
       <w:pPr>
@@ -7058,7 +8125,14 @@
             <w:rStyle w:val="Hyperlink"/>
             <w:noProof/>
           </w:rPr>
-          <w:t>Appendix 2: Schetsen web interface</w:t>
+          <w:t xml:space="preserve">Appendix 2: Schetsen </w:t>
+        </w:r>
+        <w:r>
+          <w:rPr>
+            <w:rStyle w:val="Hyperlink"/>
+            <w:noProof/>
+          </w:rPr>
+          <w:t>webinterface</w:t>
         </w:r>
         <w:r>
           <w:rPr>
@@ -7123,7 +8197,7 @@
     <w:p>
       <w:pPr>
         <w:sectPr>
-          <w:footerReference w:type="default" r:id="rId7"/>
+          <w:footerReference w:type="default" r:id="rId10"/>
           <w:pgSz w:w="11900" w:h="16840"/>
           <w:pgMar w:top="1417" w:right="1417" w:bottom="1417" w:left="1417" w:header="708" w:footer="708" w:gutter="0"/>
           <w:pgNumType w:fmt="lowerRoman" w:start="1"/>
@@ -7138,29 +8212,34 @@
         <w:pStyle w:val="Kop2"/>
         <w:ind w:left="360"/>
       </w:pPr>
-      <w:bookmarkStart w:id="79" w:name="_Toc437018307"/>
+      <w:bookmarkStart w:id="78" w:name="_Toc437018307"/>
       <w:r>
         <w:lastRenderedPageBreak/>
-        <w:t xml:space="preserve">Appendix 1: </w:t>
-      </w:r>
-      <w:r>
-        <w:t>Bronvermelding</w:t>
+        <w:t>Appendix 1: Bronvermelding</w:t>
       </w:r>
       <w:bookmarkEnd w:id="76"/>
       <w:bookmarkEnd w:id="77"/>
       <w:r>
         <w:t xml:space="preserve"> en referenties</w:t>
       </w:r>
+      <w:bookmarkStart w:id="79" w:name="_GoBack"/>
+      <w:bookmarkEnd w:id="78"/>
       <w:bookmarkEnd w:id="79"/>
     </w:p>
     <w:p>
       <w:pPr>
         <w:jc w:val="both"/>
-      </w:pPr>
-    </w:p>
-    <w:p>
-      <w:pPr>
-        <w:jc w:val="both"/>
+        <w:rPr>
+          <w:lang w:val="en-US"/>
+        </w:rPr>
+      </w:pPr>
+    </w:p>
+    <w:p>
+      <w:pPr>
+        <w:jc w:val="both"/>
+        <w:rPr>
+          <w:lang w:val="en-US"/>
+        </w:rPr>
       </w:pPr>
     </w:p>
     <w:p>
@@ -7389,7 +8468,10 @@
       <w:bookmarkStart w:id="87" w:name="_Toc437018308"/>
       <w:r>
         <w:lastRenderedPageBreak/>
-        <w:t>Appendix 2: Schetsen web interface</w:t>
+        <w:t xml:space="preserve">Appendix 2: Schetsen </w:t>
+      </w:r>
+      <w:r>
+        <w:t>webinterface</w:t>
       </w:r>
       <w:bookmarkEnd w:id="87"/>
     </w:p>
@@ -7417,7 +8499,7 @@
                     <pic:cNvPicPr/>
                   </pic:nvPicPr>
                   <pic:blipFill>
-                    <a:blip r:embed="rId8">
+                    <a:blip r:embed="rId11">
                       <a:extLst>
                         <a:ext uri="{28A0092B-C50C-407E-A947-70E740481C1C}">
                           <a14:useLocalDpi xmlns:a14="http://schemas.microsoft.com/office/drawing/2010/main" val="0"/>
@@ -7463,7 +8545,7 @@
                     <pic:cNvPicPr/>
                   </pic:nvPicPr>
                   <pic:blipFill>
-                    <a:blip r:embed="rId9">
+                    <a:blip r:embed="rId12">
                       <a:extLst>
                         <a:ext uri="{28A0092B-C50C-407E-A947-70E740481C1C}">
                           <a14:useLocalDpi xmlns:a14="http://schemas.microsoft.com/office/drawing/2010/main" val="0"/>
@@ -7497,7 +8579,7 @@
     </w:p>
     <w:p/>
     <w:sectPr>
-      <w:footerReference w:type="first" r:id="rId10"/>
+      <w:footerReference w:type="first" r:id="rId13"/>
       <w:pgSz w:w="11900" w:h="16840"/>
       <w:pgMar w:top="1417" w:right="1417" w:bottom="1417" w:left="1417" w:header="708" w:footer="708" w:gutter="0"/>
       <w:pgNumType w:fmt="lowerRoman" w:start="1"/>
@@ -7506,6 +8588,25 @@
     </w:sectPr>
   </w:body>
 </w:document>
+</file>
+
+<file path=word/endnotes.xml><?xml version="1.0" encoding="utf-8"?>
+<w:endnotes xmlns:wpc="http://schemas.microsoft.com/office/word/2010/wordprocessingCanvas" xmlns:mc="http://schemas.openxmlformats.org/markup-compatibility/2006" xmlns:o="urn:schemas-microsoft-com:office:office" xmlns:r="http://schemas.openxmlformats.org/officeDocument/2006/relationships" xmlns:m="http://schemas.openxmlformats.org/officeDocument/2006/math" xmlns:v="urn:schemas-microsoft-com:vml" xmlns:wp14="http://schemas.microsoft.com/office/word/2010/wordprocessingDrawing" xmlns:wp="http://schemas.openxmlformats.org/drawingml/2006/wordprocessingDrawing" xmlns:w10="urn:schemas-microsoft-com:office:word" xmlns:w="http://schemas.openxmlformats.org/wordprocessingml/2006/main" xmlns:w14="http://schemas.microsoft.com/office/word/2010/wordml" xmlns:w15="http://schemas.microsoft.com/office/word/2012/wordml" xmlns:wpg="http://schemas.microsoft.com/office/word/2010/wordprocessingGroup" xmlns:wpi="http://schemas.microsoft.com/office/word/2010/wordprocessingInk" xmlns:wne="http://schemas.microsoft.com/office/word/2006/wordml" xmlns:wps="http://schemas.microsoft.com/office/word/2010/wordprocessingShape" mc:Ignorable="w14 w15 wp14">
+  <w:endnote w:type="separator" w:id="-1">
+    <w:p>
+      <w:r>
+        <w:separator/>
+      </w:r>
+    </w:p>
+  </w:endnote>
+  <w:endnote w:type="continuationSeparator" w:id="0">
+    <w:p>
+      <w:r>
+        <w:continuationSeparator/>
+      </w:r>
+    </w:p>
+  </w:endnote>
+</w:endnotes>
 </file>
 
 <file path=word/footer1.xml><?xml version="1.0" encoding="utf-8"?>
@@ -7577,7 +8678,7 @@
         <w:rStyle w:val="Paginanummer"/>
         <w:noProof/>
       </w:rPr>
-      <w:t>5</w:t>
+      <w:t>16</w:t>
     </w:r>
     <w:r>
       <w:rPr>
@@ -7652,6 +8753,25 @@
     </w:pPr>
   </w:p>
 </w:ftr>
+</file>
+
+<file path=word/footnotes.xml><?xml version="1.0" encoding="utf-8"?>
+<w:footnotes xmlns:wpc="http://schemas.microsoft.com/office/word/2010/wordprocessingCanvas" xmlns:mc="http://schemas.openxmlformats.org/markup-compatibility/2006" xmlns:o="urn:schemas-microsoft-com:office:office" xmlns:r="http://schemas.openxmlformats.org/officeDocument/2006/relationships" xmlns:m="http://schemas.openxmlformats.org/officeDocument/2006/math" xmlns:v="urn:schemas-microsoft-com:vml" xmlns:wp14="http://schemas.microsoft.com/office/word/2010/wordprocessingDrawing" xmlns:wp="http://schemas.openxmlformats.org/drawingml/2006/wordprocessingDrawing" xmlns:w10="urn:schemas-microsoft-com:office:word" xmlns:w="http://schemas.openxmlformats.org/wordprocessingml/2006/main" xmlns:w14="http://schemas.microsoft.com/office/word/2010/wordml" xmlns:w15="http://schemas.microsoft.com/office/word/2012/wordml" xmlns:wpg="http://schemas.microsoft.com/office/word/2010/wordprocessingGroup" xmlns:wpi="http://schemas.microsoft.com/office/word/2010/wordprocessingInk" xmlns:wne="http://schemas.microsoft.com/office/word/2006/wordml" xmlns:wps="http://schemas.microsoft.com/office/word/2010/wordprocessingShape" mc:Ignorable="w14 w15 wp14">
+  <w:footnote w:type="separator" w:id="-1">
+    <w:p>
+      <w:r>
+        <w:separator/>
+      </w:r>
+    </w:p>
+  </w:footnote>
+  <w:footnote w:type="continuationSeparator" w:id="0">
+    <w:p>
+      <w:r>
+        <w:continuationSeparator/>
+      </w:r>
+    </w:p>
+  </w:footnote>
+</w:footnotes>
 </file>
 
 <file path=word/numbering.xml><?xml version="1.0" encoding="utf-8"?>
@@ -11197,7 +12317,6 @@
     <w:uiPriority w:val="1"/>
     <w:semiHidden/>
     <w:unhideWhenUsed/>
-    <w:rsid w:val="005F7BCD"/>
   </w:style>
   <w:style w:type="table" w:default="1" w:styleId="Standaardtabel">
     <w:name w:val="Normal Table"/>
@@ -11219,7 +12338,6 @@
     <w:uiPriority w:val="99"/>
     <w:semiHidden/>
     <w:unhideWhenUsed/>
-    <w:rsid w:val="005F7BCD"/>
   </w:style>
   <w:style w:type="character" w:customStyle="1" w:styleId="Kop1Char">
     <w:name w:val="Kop 1 Char"/>
@@ -12052,4 +13170,23 @@
     </a:ext>
   </a:extLst>
 </a:theme>
+</file>
+
+<file path=customXml/item1.xml><?xml version="1.0" encoding="utf-8"?>
+<CoverPageProperties xmlns="http://schemas.microsoft.com/office/2006/coverPageProps">
+  <PublishDate/>
+  <Abstract>Team 11Versie 1.025-11-2015</Abstract>
+  <CompanyAddress/>
+  <CompanyPhone/>
+  <CompanyFax/>
+  <CompanyEmail/>
+</CoverPageProperties>
+</file>
+
+<file path=customXml/itemProps1.xml><?xml version="1.0" encoding="utf-8"?>
+<ds:datastoreItem xmlns:ds="http://schemas.openxmlformats.org/officeDocument/2006/customXml" ds:itemID="{55AF091B-3C7A-41E3-B477-F2FDAA23CFDA}">
+  <ds:schemaRefs>
+    <ds:schemaRef ds:uri="http://schemas.microsoft.com/office/2006/coverPageProps"/>
+  </ds:schemaRefs>
+</ds:datastoreItem>
 </file>
</xml_diff>